<commit_message>
Entrevistas de la 9-12
</commit_message>
<xml_diff>
--- a/Proyecto 2 entrevistas.docx
+++ b/Proyecto 2 entrevistas.docx
@@ -5414,6 +5414,3045 @@
           <w:lang w:val="es-GT"/>
         </w:rPr>
         <w:t xml:space="preserve">Fíjate que a mí me gustan más los laboratorios, entonces realmente me voy más para eso en vez de teoría. </w:t>
+      </w:r>
+    </w:p>
+    <w:p>
+      <w:pPr>
+        <w:ind w:left="720"/>
+        <w:rPr>
+          <w:lang w:val="es-GT"/>
+        </w:rPr>
+      </w:pPr>
+    </w:p>
+    <w:p>
+      <w:pPr>
+        <w:spacing w:line="240" w:lineRule="auto"/>
+        <w:rPr>
+          <w:rFonts w:ascii="Times New Roman" w:eastAsia="Times New Roman" w:hAnsi="Times New Roman" w:cs="Times New Roman"/>
+          <w:sz w:val="24"/>
+          <w:szCs w:val="24"/>
+          <w:lang w:val="es-GT"/>
+        </w:rPr>
+      </w:pPr>
+      <w:r>
+        <w:rPr>
+          <w:rFonts w:ascii="Times New Roman" w:eastAsia="Times New Roman" w:hAnsi="Times New Roman" w:cs="Times New Roman"/>
+          <w:color w:val="000000"/>
+          <w:u w:val="single"/>
+          <w:lang w:val="es-GT"/>
+        </w:rPr>
+        <w:t>Entrevistas realizadas por Francis</w:t>
+      </w:r>
+    </w:p>
+    <w:p>
+      <w:pPr>
+        <w:spacing w:line="240" w:lineRule="auto"/>
+        <w:rPr>
+          <w:rFonts w:ascii="Times New Roman" w:eastAsia="Times New Roman" w:hAnsi="Times New Roman" w:cs="Times New Roman"/>
+          <w:sz w:val="24"/>
+          <w:szCs w:val="24"/>
+          <w:lang w:val="es-GT"/>
+        </w:rPr>
+      </w:pPr>
+      <w:r>
+        <w:rPr>
+          <w:rFonts w:ascii="Times New Roman" w:eastAsia="Times New Roman" w:hAnsi="Times New Roman" w:cs="Times New Roman"/>
+          <w:b/>
+          <w:bCs/>
+          <w:color w:val="000000"/>
+          <w:lang w:val="es-GT"/>
+        </w:rPr>
+        <w:t>Entrevista 9</w:t>
+      </w:r>
+    </w:p>
+    <w:p>
+      <w:pPr>
+        <w:spacing w:line="240" w:lineRule="auto"/>
+        <w:rPr>
+          <w:rFonts w:ascii="Times New Roman" w:eastAsia="Times New Roman" w:hAnsi="Times New Roman" w:cs="Times New Roman"/>
+          <w:sz w:val="24"/>
+          <w:szCs w:val="24"/>
+          <w:lang w:val="es-GT"/>
+        </w:rPr>
+      </w:pPr>
+      <w:r>
+        <w:rPr>
+          <w:rFonts w:ascii="Times New Roman" w:eastAsia="Times New Roman" w:hAnsi="Times New Roman" w:cs="Times New Roman"/>
+          <w:b/>
+          <w:bCs/>
+          <w:color w:val="000000"/>
+          <w:lang w:val="es-GT"/>
+        </w:rPr>
+        <w:t xml:space="preserve">Fecha: </w:t>
+      </w:r>
+      <w:r>
+        <w:rPr>
+          <w:rFonts w:ascii="Times New Roman" w:eastAsia="Times New Roman" w:hAnsi="Times New Roman" w:cs="Times New Roman"/>
+          <w:color w:val="000000"/>
+          <w:lang w:val="es-GT"/>
+        </w:rPr>
+        <w:t>28/04/2023</w:t>
+      </w:r>
+    </w:p>
+    <w:p>
+      <w:pPr>
+        <w:spacing w:line="240" w:lineRule="auto"/>
+        <w:rPr>
+          <w:rFonts w:ascii="Times New Roman" w:eastAsia="Times New Roman" w:hAnsi="Times New Roman" w:cs="Times New Roman"/>
+          <w:sz w:val="24"/>
+          <w:szCs w:val="24"/>
+          <w:lang w:val="es-GT"/>
+        </w:rPr>
+      </w:pPr>
+      <w:r>
+        <w:rPr>
+          <w:rFonts w:ascii="Times New Roman" w:eastAsia="Times New Roman" w:hAnsi="Times New Roman" w:cs="Times New Roman"/>
+          <w:b/>
+          <w:bCs/>
+          <w:color w:val="000000"/>
+          <w:lang w:val="es-GT"/>
+        </w:rPr>
+        <w:t xml:space="preserve">Tipo de usuario: </w:t>
+      </w:r>
+      <w:r>
+        <w:rPr>
+          <w:rFonts w:ascii="Times New Roman" w:eastAsia="Times New Roman" w:hAnsi="Times New Roman" w:cs="Times New Roman"/>
+          <w:color w:val="000000"/>
+          <w:lang w:val="es-GT"/>
+        </w:rPr>
+        <w:t>Estudiante y Auxiliar</w:t>
+      </w:r>
+    </w:p>
+    <w:p>
+      <w:pPr>
+        <w:spacing w:line="240" w:lineRule="auto"/>
+        <w:rPr>
+          <w:rFonts w:ascii="Times New Roman" w:eastAsia="Times New Roman" w:hAnsi="Times New Roman" w:cs="Times New Roman"/>
+          <w:sz w:val="24"/>
+          <w:szCs w:val="24"/>
+          <w:lang w:val="es-GT"/>
+        </w:rPr>
+      </w:pPr>
+      <w:r>
+        <w:rPr>
+          <w:rFonts w:ascii="Times New Roman" w:eastAsia="Times New Roman" w:hAnsi="Times New Roman" w:cs="Times New Roman"/>
+          <w:b/>
+          <w:bCs/>
+          <w:color w:val="000000"/>
+          <w:lang w:val="es-GT"/>
+        </w:rPr>
+        <w:t>Perfil del usuario:</w:t>
+      </w:r>
+      <w:r>
+        <w:rPr>
+          <w:rFonts w:ascii="Times New Roman" w:eastAsia="Times New Roman" w:hAnsi="Times New Roman" w:cs="Times New Roman"/>
+          <w:color w:val="000000"/>
+          <w:lang w:val="es-GT"/>
+        </w:rPr>
+        <w:t xml:space="preserve"> Estudiante de tercer año en CC y TI</w:t>
+      </w:r>
+    </w:p>
+    <w:p>
+      <w:pPr>
+        <w:spacing w:line="240" w:lineRule="auto"/>
+        <w:rPr>
+          <w:rFonts w:ascii="Times New Roman" w:eastAsia="Times New Roman" w:hAnsi="Times New Roman" w:cs="Times New Roman"/>
+          <w:sz w:val="24"/>
+          <w:szCs w:val="24"/>
+          <w:lang w:val="es-GT"/>
+        </w:rPr>
+      </w:pPr>
+    </w:p>
+    <w:p>
+      <w:pPr>
+        <w:spacing w:line="240" w:lineRule="auto"/>
+        <w:ind w:left="720" w:hanging="360"/>
+        <w:jc w:val="both"/>
+        <w:rPr>
+          <w:rFonts w:ascii="Times New Roman" w:eastAsia="Times New Roman" w:hAnsi="Times New Roman" w:cs="Times New Roman"/>
+          <w:sz w:val="24"/>
+          <w:szCs w:val="24"/>
+          <w:lang w:val="es-GT"/>
+        </w:rPr>
+      </w:pPr>
+      <w:r>
+        <w:rPr>
+          <w:rFonts w:ascii="Times New Roman" w:eastAsia="Times New Roman" w:hAnsi="Times New Roman" w:cs="Times New Roman"/>
+          <w:color w:val="000000"/>
+          <w:sz w:val="20"/>
+          <w:szCs w:val="20"/>
+          <w:lang w:val="es-GT"/>
+        </w:rPr>
+        <w:t>·</w:t>
+      </w:r>
+      <w:r>
+        <w:rPr>
+          <w:rFonts w:ascii="Times New Roman" w:eastAsia="Times New Roman" w:hAnsi="Times New Roman" w:cs="Times New Roman"/>
+          <w:color w:val="000000"/>
+          <w:sz w:val="14"/>
+          <w:szCs w:val="14"/>
+          <w:lang w:val="es-GT"/>
+        </w:rPr>
+        <w:t xml:space="preserve">         </w:t>
+      </w:r>
+      <w:r>
+        <w:rPr>
+          <w:rFonts w:ascii="Times New Roman" w:eastAsia="Times New Roman" w:hAnsi="Times New Roman" w:cs="Times New Roman"/>
+          <w:b/>
+          <w:bCs/>
+          <w:color w:val="000000"/>
+          <w:lang w:val="es-GT"/>
+        </w:rPr>
+        <w:t>¿Cómo se define usted como estudiante (valores y metodología de estudio)?</w:t>
+      </w:r>
+    </w:p>
+    <w:p>
+      <w:pPr>
+        <w:spacing w:line="240" w:lineRule="auto"/>
+        <w:ind w:left="720"/>
+        <w:jc w:val="both"/>
+        <w:rPr>
+          <w:rFonts w:ascii="Times New Roman" w:eastAsia="Times New Roman" w:hAnsi="Times New Roman" w:cs="Times New Roman"/>
+          <w:sz w:val="24"/>
+          <w:szCs w:val="24"/>
+          <w:lang w:val="es-GT"/>
+        </w:rPr>
+      </w:pPr>
+      <w:r>
+        <w:rPr>
+          <w:rFonts w:ascii="Times New Roman" w:eastAsia="Times New Roman" w:hAnsi="Times New Roman" w:cs="Times New Roman"/>
+          <w:color w:val="000000"/>
+          <w:lang w:val="es-GT"/>
+        </w:rPr>
+        <w:t> </w:t>
+      </w:r>
+    </w:p>
+    <w:p>
+      <w:pPr>
+        <w:spacing w:line="240" w:lineRule="auto"/>
+        <w:ind w:left="1420"/>
+        <w:jc w:val="both"/>
+        <w:rPr>
+          <w:rFonts w:ascii="Times New Roman" w:eastAsia="Times New Roman" w:hAnsi="Times New Roman" w:cs="Times New Roman"/>
+          <w:sz w:val="24"/>
+          <w:szCs w:val="24"/>
+          <w:lang w:val="es-GT"/>
+        </w:rPr>
+      </w:pPr>
+      <w:r>
+        <w:rPr>
+          <w:rFonts w:ascii="Times New Roman" w:eastAsia="Times New Roman" w:hAnsi="Times New Roman" w:cs="Times New Roman"/>
+          <w:color w:val="000000"/>
+          <w:lang w:val="es-GT"/>
+        </w:rPr>
+        <w:t>Me defino como un buen estudiante, a veces muy holgazán, sin embargo, cuando me aplico o algo me gusta realmente soy muy bueno, ya que en la actualidad sin dar mucho esfuerzo he estado sobrellevando los cursos.</w:t>
+      </w:r>
+    </w:p>
+    <w:p>
+      <w:pPr>
+        <w:spacing w:line="240" w:lineRule="auto"/>
+        <w:jc w:val="both"/>
+        <w:rPr>
+          <w:rFonts w:ascii="Times New Roman" w:eastAsia="Times New Roman" w:hAnsi="Times New Roman" w:cs="Times New Roman"/>
+          <w:sz w:val="24"/>
+          <w:szCs w:val="24"/>
+          <w:lang w:val="es-GT"/>
+        </w:rPr>
+      </w:pPr>
+      <w:r>
+        <w:rPr>
+          <w:rFonts w:ascii="Times New Roman" w:eastAsia="Times New Roman" w:hAnsi="Times New Roman" w:cs="Times New Roman"/>
+          <w:color w:val="000000"/>
+          <w:lang w:val="es-GT"/>
+        </w:rPr>
+        <w:t> </w:t>
+      </w:r>
+    </w:p>
+    <w:p>
+      <w:pPr>
+        <w:spacing w:line="240" w:lineRule="auto"/>
+        <w:ind w:left="720" w:hanging="360"/>
+        <w:jc w:val="both"/>
+        <w:rPr>
+          <w:rFonts w:ascii="Times New Roman" w:eastAsia="Times New Roman" w:hAnsi="Times New Roman" w:cs="Times New Roman"/>
+          <w:sz w:val="24"/>
+          <w:szCs w:val="24"/>
+          <w:lang w:val="es-GT"/>
+        </w:rPr>
+      </w:pPr>
+      <w:r>
+        <w:rPr>
+          <w:rFonts w:ascii="Times New Roman" w:eastAsia="Times New Roman" w:hAnsi="Times New Roman" w:cs="Times New Roman"/>
+          <w:color w:val="000000"/>
+          <w:sz w:val="20"/>
+          <w:szCs w:val="20"/>
+          <w:lang w:val="es-GT"/>
+        </w:rPr>
+        <w:t>·</w:t>
+      </w:r>
+      <w:r>
+        <w:rPr>
+          <w:rFonts w:ascii="Times New Roman" w:eastAsia="Times New Roman" w:hAnsi="Times New Roman" w:cs="Times New Roman"/>
+          <w:color w:val="000000"/>
+          <w:sz w:val="14"/>
+          <w:szCs w:val="14"/>
+          <w:lang w:val="es-GT"/>
+        </w:rPr>
+        <w:t xml:space="preserve">         </w:t>
+      </w:r>
+      <w:r>
+        <w:rPr>
+          <w:rFonts w:ascii="Times New Roman" w:eastAsia="Times New Roman" w:hAnsi="Times New Roman" w:cs="Times New Roman"/>
+          <w:b/>
+          <w:bCs/>
+          <w:color w:val="000000"/>
+          <w:lang w:val="es-GT"/>
+        </w:rPr>
+        <w:t>¿Cuáles son las características que buscas en un profesor a la hora de seleccionarlo en un curso?</w:t>
+      </w:r>
+    </w:p>
+    <w:p>
+      <w:pPr>
+        <w:spacing w:line="240" w:lineRule="auto"/>
+        <w:ind w:left="720" w:hanging="360"/>
+        <w:jc w:val="both"/>
+        <w:rPr>
+          <w:rFonts w:ascii="Times New Roman" w:eastAsia="Times New Roman" w:hAnsi="Times New Roman" w:cs="Times New Roman"/>
+          <w:sz w:val="24"/>
+          <w:szCs w:val="24"/>
+          <w:lang w:val="es-GT"/>
+        </w:rPr>
+      </w:pPr>
+      <w:r>
+        <w:rPr>
+          <w:rFonts w:ascii="Times New Roman" w:eastAsia="Times New Roman" w:hAnsi="Times New Roman" w:cs="Times New Roman"/>
+          <w:color w:val="000000"/>
+          <w:sz w:val="20"/>
+          <w:szCs w:val="20"/>
+          <w:lang w:val="es-GT"/>
+        </w:rPr>
+        <w:t>·</w:t>
+      </w:r>
+      <w:r>
+        <w:rPr>
+          <w:rFonts w:ascii="Times New Roman" w:eastAsia="Times New Roman" w:hAnsi="Times New Roman" w:cs="Times New Roman"/>
+          <w:color w:val="000000"/>
+          <w:sz w:val="14"/>
+          <w:szCs w:val="14"/>
+          <w:lang w:val="es-GT"/>
+        </w:rPr>
+        <w:t xml:space="preserve">         </w:t>
+      </w:r>
+      <w:r>
+        <w:rPr>
+          <w:rFonts w:ascii="Times New Roman" w:eastAsia="Times New Roman" w:hAnsi="Times New Roman" w:cs="Times New Roman"/>
+          <w:b/>
+          <w:bCs/>
+          <w:color w:val="000000"/>
+          <w:lang w:val="es-GT"/>
+        </w:rPr>
+        <w:t> </w:t>
+      </w:r>
+    </w:p>
+    <w:p>
+      <w:pPr>
+        <w:spacing w:line="240" w:lineRule="auto"/>
+        <w:ind w:left="1420"/>
+        <w:jc w:val="both"/>
+        <w:rPr>
+          <w:rFonts w:ascii="Times New Roman" w:eastAsia="Times New Roman" w:hAnsi="Times New Roman" w:cs="Times New Roman"/>
+          <w:sz w:val="24"/>
+          <w:szCs w:val="24"/>
+          <w:lang w:val="es-GT"/>
+        </w:rPr>
+      </w:pPr>
+      <w:r>
+        <w:rPr>
+          <w:rFonts w:ascii="Times New Roman" w:eastAsia="Times New Roman" w:hAnsi="Times New Roman" w:cs="Times New Roman"/>
+          <w:color w:val="000000"/>
+          <w:lang w:val="es-GT"/>
+        </w:rPr>
+        <w:t>Busco que sea un profesor que sepa explicar el tema, que muestre pasión y una manera diferente de dar clases</w:t>
+      </w:r>
+    </w:p>
+    <w:p>
+      <w:pPr>
+        <w:spacing w:line="240" w:lineRule="auto"/>
+        <w:jc w:val="both"/>
+        <w:rPr>
+          <w:rFonts w:ascii="Times New Roman" w:eastAsia="Times New Roman" w:hAnsi="Times New Roman" w:cs="Times New Roman"/>
+          <w:sz w:val="24"/>
+          <w:szCs w:val="24"/>
+          <w:lang w:val="es-GT"/>
+        </w:rPr>
+      </w:pPr>
+      <w:r>
+        <w:rPr>
+          <w:rFonts w:ascii="Times New Roman" w:eastAsia="Times New Roman" w:hAnsi="Times New Roman" w:cs="Times New Roman"/>
+          <w:color w:val="000000"/>
+          <w:lang w:val="es-GT"/>
+        </w:rPr>
+        <w:t> </w:t>
+      </w:r>
+    </w:p>
+    <w:p>
+      <w:pPr>
+        <w:spacing w:line="240" w:lineRule="auto"/>
+        <w:ind w:left="720" w:hanging="360"/>
+        <w:jc w:val="both"/>
+        <w:rPr>
+          <w:rFonts w:ascii="Times New Roman" w:eastAsia="Times New Roman" w:hAnsi="Times New Roman" w:cs="Times New Roman"/>
+          <w:sz w:val="24"/>
+          <w:szCs w:val="24"/>
+          <w:lang w:val="es-GT"/>
+        </w:rPr>
+      </w:pPr>
+      <w:r>
+        <w:rPr>
+          <w:rFonts w:ascii="Times New Roman" w:eastAsia="Times New Roman" w:hAnsi="Times New Roman" w:cs="Times New Roman"/>
+          <w:color w:val="000000"/>
+          <w:sz w:val="20"/>
+          <w:szCs w:val="20"/>
+          <w:lang w:val="es-GT"/>
+        </w:rPr>
+        <w:t>·</w:t>
+      </w:r>
+      <w:r>
+        <w:rPr>
+          <w:rFonts w:ascii="Times New Roman" w:eastAsia="Times New Roman" w:hAnsi="Times New Roman" w:cs="Times New Roman"/>
+          <w:color w:val="000000"/>
+          <w:sz w:val="14"/>
+          <w:szCs w:val="14"/>
+          <w:lang w:val="es-GT"/>
+        </w:rPr>
+        <w:t xml:space="preserve">         </w:t>
+      </w:r>
+      <w:r>
+        <w:rPr>
+          <w:rFonts w:ascii="Times New Roman" w:eastAsia="Times New Roman" w:hAnsi="Times New Roman" w:cs="Times New Roman"/>
+          <w:b/>
+          <w:bCs/>
+          <w:color w:val="000000"/>
+          <w:lang w:val="es-GT"/>
+        </w:rPr>
+        <w:t>¿Al momento de asignarse, lo hace por motivos de horario o por maestro?</w:t>
+      </w:r>
+    </w:p>
+    <w:p>
+      <w:pPr>
+        <w:spacing w:line="240" w:lineRule="auto"/>
+        <w:ind w:left="720"/>
+        <w:jc w:val="both"/>
+        <w:rPr>
+          <w:rFonts w:ascii="Times New Roman" w:eastAsia="Times New Roman" w:hAnsi="Times New Roman" w:cs="Times New Roman"/>
+          <w:sz w:val="24"/>
+          <w:szCs w:val="24"/>
+          <w:lang w:val="es-GT"/>
+        </w:rPr>
+      </w:pPr>
+      <w:r>
+        <w:rPr>
+          <w:rFonts w:ascii="Times New Roman" w:eastAsia="Times New Roman" w:hAnsi="Times New Roman" w:cs="Times New Roman"/>
+          <w:color w:val="000000"/>
+          <w:lang w:val="es-GT"/>
+        </w:rPr>
+        <w:t> </w:t>
+      </w:r>
+    </w:p>
+    <w:p>
+      <w:pPr>
+        <w:spacing w:line="240" w:lineRule="auto"/>
+        <w:ind w:left="1440"/>
+        <w:jc w:val="both"/>
+        <w:rPr>
+          <w:rFonts w:ascii="Times New Roman" w:eastAsia="Times New Roman" w:hAnsi="Times New Roman" w:cs="Times New Roman"/>
+          <w:sz w:val="24"/>
+          <w:szCs w:val="24"/>
+          <w:lang w:val="es-GT"/>
+        </w:rPr>
+      </w:pPr>
+      <w:r>
+        <w:rPr>
+          <w:rFonts w:ascii="Times New Roman" w:eastAsia="Times New Roman" w:hAnsi="Times New Roman" w:cs="Times New Roman"/>
+          <w:color w:val="000000"/>
+          <w:lang w:val="es-GT"/>
+        </w:rPr>
+        <w:t>Primero por maestro, si ya no queda un buen maestro entonces por horario</w:t>
+      </w:r>
+    </w:p>
+    <w:p>
+      <w:pPr>
+        <w:spacing w:line="240" w:lineRule="auto"/>
+        <w:ind w:left="720"/>
+        <w:jc w:val="both"/>
+        <w:rPr>
+          <w:rFonts w:ascii="Times New Roman" w:eastAsia="Times New Roman" w:hAnsi="Times New Roman" w:cs="Times New Roman"/>
+          <w:sz w:val="24"/>
+          <w:szCs w:val="24"/>
+          <w:lang w:val="es-GT"/>
+        </w:rPr>
+      </w:pPr>
+      <w:r>
+        <w:rPr>
+          <w:rFonts w:ascii="Times New Roman" w:eastAsia="Times New Roman" w:hAnsi="Times New Roman" w:cs="Times New Roman"/>
+          <w:color w:val="000000"/>
+          <w:lang w:val="es-GT"/>
+        </w:rPr>
+        <w:t> </w:t>
+      </w:r>
+    </w:p>
+    <w:p>
+      <w:pPr>
+        <w:spacing w:line="240" w:lineRule="auto"/>
+        <w:ind w:left="720" w:hanging="360"/>
+        <w:jc w:val="both"/>
+        <w:rPr>
+          <w:rFonts w:ascii="Times New Roman" w:eastAsia="Times New Roman" w:hAnsi="Times New Roman" w:cs="Times New Roman"/>
+          <w:sz w:val="24"/>
+          <w:szCs w:val="24"/>
+          <w:lang w:val="es-GT"/>
+        </w:rPr>
+      </w:pPr>
+      <w:r>
+        <w:rPr>
+          <w:rFonts w:ascii="Times New Roman" w:eastAsia="Times New Roman" w:hAnsi="Times New Roman" w:cs="Times New Roman"/>
+          <w:color w:val="000000"/>
+          <w:sz w:val="20"/>
+          <w:szCs w:val="20"/>
+          <w:lang w:val="es-GT"/>
+        </w:rPr>
+        <w:t>·</w:t>
+      </w:r>
+      <w:r>
+        <w:rPr>
+          <w:rFonts w:ascii="Times New Roman" w:eastAsia="Times New Roman" w:hAnsi="Times New Roman" w:cs="Times New Roman"/>
+          <w:color w:val="000000"/>
+          <w:sz w:val="14"/>
+          <w:szCs w:val="14"/>
+          <w:lang w:val="es-GT"/>
+        </w:rPr>
+        <w:t xml:space="preserve">         </w:t>
+      </w:r>
+      <w:r>
+        <w:rPr>
+          <w:rFonts w:ascii="Times New Roman" w:eastAsia="Times New Roman" w:hAnsi="Times New Roman" w:cs="Times New Roman"/>
+          <w:b/>
+          <w:bCs/>
+          <w:color w:val="000000"/>
+          <w:lang w:val="es-GT"/>
+        </w:rPr>
+        <w:t>¿A qué tipo de personas les pide recomendaciones?</w:t>
+      </w:r>
+      <w:r>
+        <w:rPr>
+          <w:rFonts w:ascii="Times New Roman" w:eastAsia="Times New Roman" w:hAnsi="Times New Roman" w:cs="Times New Roman"/>
+          <w:color w:val="000000"/>
+          <w:lang w:val="es-GT"/>
+        </w:rPr>
+        <w:t> </w:t>
+      </w:r>
+    </w:p>
+    <w:p>
+      <w:pPr>
+        <w:spacing w:before="240" w:after="240" w:line="240" w:lineRule="auto"/>
+        <w:ind w:left="1440"/>
+        <w:jc w:val="both"/>
+        <w:rPr>
+          <w:rFonts w:ascii="Times New Roman" w:eastAsia="Times New Roman" w:hAnsi="Times New Roman" w:cs="Times New Roman"/>
+          <w:sz w:val="24"/>
+          <w:szCs w:val="24"/>
+          <w:lang w:val="es-GT"/>
+        </w:rPr>
+      </w:pPr>
+      <w:r>
+        <w:rPr>
+          <w:rFonts w:ascii="Times New Roman" w:eastAsia="Times New Roman" w:hAnsi="Times New Roman" w:cs="Times New Roman"/>
+          <w:color w:val="000000"/>
+          <w:lang w:val="es-GT"/>
+        </w:rPr>
+        <w:t>Alumnos que ya llevan el curso o que hayan tenido varias clases con él catedrático. </w:t>
+      </w:r>
+    </w:p>
+    <w:p>
+      <w:pPr>
+        <w:spacing w:line="240" w:lineRule="auto"/>
+        <w:ind w:left="720" w:hanging="360"/>
+        <w:jc w:val="both"/>
+        <w:rPr>
+          <w:rFonts w:ascii="Times New Roman" w:eastAsia="Times New Roman" w:hAnsi="Times New Roman" w:cs="Times New Roman"/>
+          <w:sz w:val="24"/>
+          <w:szCs w:val="24"/>
+          <w:lang w:val="es-GT"/>
+        </w:rPr>
+      </w:pPr>
+      <w:r>
+        <w:rPr>
+          <w:rFonts w:ascii="Times New Roman" w:eastAsia="Times New Roman" w:hAnsi="Times New Roman" w:cs="Times New Roman"/>
+          <w:color w:val="000000"/>
+          <w:sz w:val="20"/>
+          <w:szCs w:val="20"/>
+          <w:lang w:val="es-GT"/>
+        </w:rPr>
+        <w:t>·</w:t>
+      </w:r>
+      <w:r>
+        <w:rPr>
+          <w:rFonts w:ascii="Times New Roman" w:eastAsia="Times New Roman" w:hAnsi="Times New Roman" w:cs="Times New Roman"/>
+          <w:color w:val="000000"/>
+          <w:sz w:val="14"/>
+          <w:szCs w:val="14"/>
+          <w:lang w:val="es-GT"/>
+        </w:rPr>
+        <w:t xml:space="preserve">         </w:t>
+      </w:r>
+      <w:r>
+        <w:rPr>
+          <w:rFonts w:ascii="Times New Roman" w:eastAsia="Times New Roman" w:hAnsi="Times New Roman" w:cs="Times New Roman"/>
+          <w:b/>
+          <w:bCs/>
+          <w:color w:val="000000"/>
+          <w:lang w:val="es-GT"/>
+        </w:rPr>
+        <w:t>¿Cuáles son las malas experiencias que ha tenido en algún curso?</w:t>
+      </w:r>
+    </w:p>
+    <w:p>
+      <w:pPr>
+        <w:spacing w:line="240" w:lineRule="auto"/>
+        <w:ind w:left="720"/>
+        <w:jc w:val="both"/>
+        <w:rPr>
+          <w:rFonts w:ascii="Times New Roman" w:eastAsia="Times New Roman" w:hAnsi="Times New Roman" w:cs="Times New Roman"/>
+          <w:sz w:val="24"/>
+          <w:szCs w:val="24"/>
+          <w:lang w:val="es-GT"/>
+        </w:rPr>
+      </w:pPr>
+      <w:r>
+        <w:rPr>
+          <w:rFonts w:ascii="Times New Roman" w:eastAsia="Times New Roman" w:hAnsi="Times New Roman" w:cs="Times New Roman"/>
+          <w:color w:val="000000"/>
+          <w:lang w:val="es-GT"/>
+        </w:rPr>
+        <w:t> </w:t>
+      </w:r>
+    </w:p>
+    <w:p>
+      <w:pPr>
+        <w:spacing w:line="240" w:lineRule="auto"/>
+        <w:ind w:left="1440"/>
+        <w:jc w:val="both"/>
+        <w:rPr>
+          <w:rFonts w:ascii="Times New Roman" w:eastAsia="Times New Roman" w:hAnsi="Times New Roman" w:cs="Times New Roman"/>
+          <w:sz w:val="24"/>
+          <w:szCs w:val="24"/>
+          <w:lang w:val="es-GT"/>
+        </w:rPr>
+      </w:pPr>
+      <w:r>
+        <w:rPr>
+          <w:rFonts w:ascii="Times New Roman" w:eastAsia="Times New Roman" w:hAnsi="Times New Roman" w:cs="Times New Roman"/>
+          <w:color w:val="000000"/>
+          <w:lang w:val="es-GT"/>
+        </w:rPr>
+        <w:t>En pensamiento cuantitativo con Luis Arana, realmente era tan malo el profesor que en vez de ayudar confundía, ya que su metodología era pésima.</w:t>
+      </w:r>
+    </w:p>
+    <w:p>
+      <w:pPr>
+        <w:spacing w:line="240" w:lineRule="auto"/>
+        <w:ind w:left="1440"/>
+        <w:jc w:val="both"/>
+        <w:rPr>
+          <w:rFonts w:ascii="Times New Roman" w:eastAsia="Times New Roman" w:hAnsi="Times New Roman" w:cs="Times New Roman"/>
+          <w:sz w:val="24"/>
+          <w:szCs w:val="24"/>
+          <w:lang w:val="es-GT"/>
+        </w:rPr>
+      </w:pPr>
+      <w:r>
+        <w:rPr>
+          <w:rFonts w:ascii="Times New Roman" w:eastAsia="Times New Roman" w:hAnsi="Times New Roman" w:cs="Times New Roman"/>
+          <w:color w:val="000000"/>
+          <w:lang w:val="es-GT"/>
+        </w:rPr>
+        <w:t> </w:t>
+      </w:r>
+    </w:p>
+    <w:p>
+      <w:pPr>
+        <w:spacing w:line="240" w:lineRule="auto"/>
+        <w:ind w:left="720" w:hanging="360"/>
+        <w:jc w:val="both"/>
+        <w:rPr>
+          <w:rFonts w:ascii="Times New Roman" w:eastAsia="Times New Roman" w:hAnsi="Times New Roman" w:cs="Times New Roman"/>
+          <w:sz w:val="24"/>
+          <w:szCs w:val="24"/>
+          <w:lang w:val="es-GT"/>
+        </w:rPr>
+      </w:pPr>
+      <w:r>
+        <w:rPr>
+          <w:rFonts w:ascii="Times New Roman" w:eastAsia="Times New Roman" w:hAnsi="Times New Roman" w:cs="Times New Roman"/>
+          <w:color w:val="000000"/>
+          <w:sz w:val="20"/>
+          <w:szCs w:val="20"/>
+          <w:lang w:val="es-GT"/>
+        </w:rPr>
+        <w:t>·</w:t>
+      </w:r>
+      <w:r>
+        <w:rPr>
+          <w:rFonts w:ascii="Times New Roman" w:eastAsia="Times New Roman" w:hAnsi="Times New Roman" w:cs="Times New Roman"/>
+          <w:color w:val="000000"/>
+          <w:sz w:val="14"/>
+          <w:szCs w:val="14"/>
+          <w:lang w:val="es-GT"/>
+        </w:rPr>
+        <w:t xml:space="preserve">         </w:t>
+      </w:r>
+      <w:r>
+        <w:rPr>
+          <w:rFonts w:ascii="Times New Roman" w:eastAsia="Times New Roman" w:hAnsi="Times New Roman" w:cs="Times New Roman"/>
+          <w:b/>
+          <w:bCs/>
+          <w:color w:val="000000"/>
+          <w:lang w:val="es-GT"/>
+        </w:rPr>
+        <w:t>¿Considera que en algún curso hay una gran diferencia de aprendizaje y tareas entre secciones debido a algún catedrático?</w:t>
+      </w:r>
+      <w:r>
+        <w:rPr>
+          <w:rFonts w:ascii="Times New Roman" w:eastAsia="Times New Roman" w:hAnsi="Times New Roman" w:cs="Times New Roman"/>
+          <w:color w:val="000000"/>
+          <w:lang w:val="es-GT"/>
+        </w:rPr>
+        <w:t> </w:t>
+      </w:r>
+    </w:p>
+    <w:p>
+      <w:pPr>
+        <w:spacing w:before="240" w:after="240" w:line="240" w:lineRule="auto"/>
+        <w:ind w:left="1440"/>
+        <w:jc w:val="both"/>
+        <w:rPr>
+          <w:rFonts w:ascii="Times New Roman" w:eastAsia="Times New Roman" w:hAnsi="Times New Roman" w:cs="Times New Roman"/>
+          <w:sz w:val="24"/>
+          <w:szCs w:val="24"/>
+          <w:lang w:val="es-GT"/>
+        </w:rPr>
+      </w:pPr>
+      <w:r>
+        <w:rPr>
+          <w:rFonts w:ascii="Times New Roman" w:eastAsia="Times New Roman" w:hAnsi="Times New Roman" w:cs="Times New Roman"/>
+          <w:color w:val="000000"/>
+          <w:lang w:val="es-GT"/>
+        </w:rPr>
+        <w:t>Si, por ejemplo, en ecuaciones diferenciales, las tareas que tengo son diferentes a otras secciones, al igual que HCI.</w:t>
+      </w:r>
+    </w:p>
+    <w:p>
+      <w:pPr>
+        <w:spacing w:line="240" w:lineRule="auto"/>
+        <w:ind w:left="720"/>
+        <w:jc w:val="both"/>
+        <w:rPr>
+          <w:rFonts w:ascii="Times New Roman" w:eastAsia="Times New Roman" w:hAnsi="Times New Roman" w:cs="Times New Roman"/>
+          <w:sz w:val="24"/>
+          <w:szCs w:val="24"/>
+          <w:lang w:val="es-GT"/>
+        </w:rPr>
+      </w:pPr>
+      <w:r>
+        <w:rPr>
+          <w:rFonts w:ascii="Times New Roman" w:eastAsia="Times New Roman" w:hAnsi="Times New Roman" w:cs="Times New Roman"/>
+          <w:color w:val="000000"/>
+          <w:lang w:val="es-GT"/>
+        </w:rPr>
+        <w:t> </w:t>
+      </w:r>
+    </w:p>
+    <w:p>
+      <w:pPr>
+        <w:spacing w:line="240" w:lineRule="auto"/>
+        <w:ind w:left="720"/>
+        <w:jc w:val="both"/>
+        <w:rPr>
+          <w:rFonts w:ascii="Times New Roman" w:eastAsia="Times New Roman" w:hAnsi="Times New Roman" w:cs="Times New Roman"/>
+          <w:sz w:val="24"/>
+          <w:szCs w:val="24"/>
+          <w:lang w:val="es-GT"/>
+        </w:rPr>
+      </w:pPr>
+      <w:r>
+        <w:rPr>
+          <w:rFonts w:ascii="Times New Roman" w:eastAsia="Times New Roman" w:hAnsi="Times New Roman" w:cs="Times New Roman"/>
+          <w:b/>
+          <w:bCs/>
+          <w:color w:val="000000"/>
+          <w:lang w:val="es-GT"/>
+        </w:rPr>
+        <w:t>Preguntas en el caso que haya sido auxiliar</w:t>
+      </w:r>
+    </w:p>
+    <w:p>
+      <w:pPr>
+        <w:spacing w:line="240" w:lineRule="auto"/>
+        <w:ind w:left="720"/>
+        <w:jc w:val="both"/>
+        <w:rPr>
+          <w:rFonts w:ascii="Times New Roman" w:eastAsia="Times New Roman" w:hAnsi="Times New Roman" w:cs="Times New Roman"/>
+          <w:sz w:val="24"/>
+          <w:szCs w:val="24"/>
+          <w:lang w:val="es-GT"/>
+        </w:rPr>
+      </w:pPr>
+      <w:r>
+        <w:rPr>
+          <w:rFonts w:ascii="Times New Roman" w:eastAsia="Times New Roman" w:hAnsi="Times New Roman" w:cs="Times New Roman"/>
+          <w:color w:val="000000"/>
+          <w:lang w:val="es-GT"/>
+        </w:rPr>
+        <w:t> </w:t>
+      </w:r>
+    </w:p>
+    <w:p>
+      <w:pPr>
+        <w:spacing w:line="240" w:lineRule="auto"/>
+        <w:ind w:left="720" w:hanging="360"/>
+        <w:jc w:val="both"/>
+        <w:rPr>
+          <w:rFonts w:ascii="Times New Roman" w:eastAsia="Times New Roman" w:hAnsi="Times New Roman" w:cs="Times New Roman"/>
+          <w:sz w:val="24"/>
+          <w:szCs w:val="24"/>
+          <w:lang w:val="es-GT"/>
+        </w:rPr>
+      </w:pPr>
+      <w:r>
+        <w:rPr>
+          <w:rFonts w:ascii="Times New Roman" w:eastAsia="Times New Roman" w:hAnsi="Times New Roman" w:cs="Times New Roman"/>
+          <w:color w:val="000000"/>
+          <w:sz w:val="20"/>
+          <w:szCs w:val="20"/>
+          <w:lang w:val="es-GT"/>
+        </w:rPr>
+        <w:t>·</w:t>
+      </w:r>
+      <w:r>
+        <w:rPr>
+          <w:rFonts w:ascii="Times New Roman" w:eastAsia="Times New Roman" w:hAnsi="Times New Roman" w:cs="Times New Roman"/>
+          <w:color w:val="000000"/>
+          <w:sz w:val="14"/>
+          <w:szCs w:val="14"/>
+          <w:lang w:val="es-GT"/>
+        </w:rPr>
+        <w:t xml:space="preserve">         </w:t>
+      </w:r>
+      <w:r>
+        <w:rPr>
+          <w:rFonts w:ascii="Times New Roman" w:eastAsia="Times New Roman" w:hAnsi="Times New Roman" w:cs="Times New Roman"/>
+          <w:b/>
+          <w:bCs/>
+          <w:color w:val="000000"/>
+          <w:lang w:val="es-GT"/>
+        </w:rPr>
+        <w:t>¿Ha tenido problemas siendo auxiliar de algún profesor? Sí ese es el caso, ¿por qué?</w:t>
+      </w:r>
+    </w:p>
+    <w:p>
+      <w:pPr>
+        <w:spacing w:line="240" w:lineRule="auto"/>
+        <w:ind w:left="1440"/>
+        <w:jc w:val="both"/>
+        <w:rPr>
+          <w:rFonts w:ascii="Times New Roman" w:eastAsia="Times New Roman" w:hAnsi="Times New Roman" w:cs="Times New Roman"/>
+          <w:sz w:val="24"/>
+          <w:szCs w:val="24"/>
+          <w:lang w:val="es-GT"/>
+        </w:rPr>
+      </w:pPr>
+      <w:r>
+        <w:rPr>
+          <w:rFonts w:ascii="Times New Roman" w:eastAsia="Times New Roman" w:hAnsi="Times New Roman" w:cs="Times New Roman"/>
+          <w:color w:val="000000"/>
+          <w:lang w:val="es-GT"/>
+        </w:rPr>
+        <w:t>No por el momento.</w:t>
+      </w:r>
+    </w:p>
+    <w:p>
+      <w:pPr>
+        <w:spacing w:line="240" w:lineRule="auto"/>
+        <w:ind w:left="720"/>
+        <w:jc w:val="both"/>
+        <w:rPr>
+          <w:rFonts w:ascii="Times New Roman" w:eastAsia="Times New Roman" w:hAnsi="Times New Roman" w:cs="Times New Roman"/>
+          <w:sz w:val="24"/>
+          <w:szCs w:val="24"/>
+          <w:lang w:val="es-GT"/>
+        </w:rPr>
+      </w:pPr>
+      <w:r>
+        <w:rPr>
+          <w:rFonts w:ascii="Times New Roman" w:eastAsia="Times New Roman" w:hAnsi="Times New Roman" w:cs="Times New Roman"/>
+          <w:b/>
+          <w:bCs/>
+          <w:color w:val="000000"/>
+          <w:lang w:val="es-GT"/>
+        </w:rPr>
+        <w:lastRenderedPageBreak/>
+        <w:t> </w:t>
+      </w:r>
+    </w:p>
+    <w:p>
+      <w:pPr>
+        <w:spacing w:line="240" w:lineRule="auto"/>
+        <w:ind w:left="720" w:hanging="360"/>
+        <w:jc w:val="both"/>
+        <w:rPr>
+          <w:rFonts w:ascii="Times New Roman" w:eastAsia="Times New Roman" w:hAnsi="Times New Roman" w:cs="Times New Roman"/>
+          <w:sz w:val="24"/>
+          <w:szCs w:val="24"/>
+          <w:lang w:val="es-GT"/>
+        </w:rPr>
+      </w:pPr>
+      <w:r>
+        <w:rPr>
+          <w:rFonts w:ascii="Times New Roman" w:eastAsia="Times New Roman" w:hAnsi="Times New Roman" w:cs="Times New Roman"/>
+          <w:color w:val="000000"/>
+          <w:sz w:val="20"/>
+          <w:szCs w:val="20"/>
+          <w:lang w:val="es-GT"/>
+        </w:rPr>
+        <w:t>·</w:t>
+      </w:r>
+      <w:r>
+        <w:rPr>
+          <w:rFonts w:ascii="Times New Roman" w:eastAsia="Times New Roman" w:hAnsi="Times New Roman" w:cs="Times New Roman"/>
+          <w:color w:val="000000"/>
+          <w:sz w:val="14"/>
+          <w:szCs w:val="14"/>
+          <w:lang w:val="es-GT"/>
+        </w:rPr>
+        <w:t xml:space="preserve">         </w:t>
+      </w:r>
+      <w:r>
+        <w:rPr>
+          <w:rFonts w:ascii="Times New Roman" w:eastAsia="Times New Roman" w:hAnsi="Times New Roman" w:cs="Times New Roman"/>
+          <w:b/>
+          <w:bCs/>
+          <w:color w:val="000000"/>
+          <w:lang w:val="es-GT"/>
+        </w:rPr>
+        <w:t>¿Tiene alguna preferencia con algunos profesores? ¿Por qué?</w:t>
+      </w:r>
+    </w:p>
+    <w:p>
+      <w:pPr>
+        <w:spacing w:line="240" w:lineRule="auto"/>
+        <w:ind w:left="1440"/>
+        <w:jc w:val="both"/>
+        <w:rPr>
+          <w:rFonts w:ascii="Times New Roman" w:eastAsia="Times New Roman" w:hAnsi="Times New Roman" w:cs="Times New Roman"/>
+          <w:sz w:val="24"/>
+          <w:szCs w:val="24"/>
+          <w:lang w:val="es-GT"/>
+        </w:rPr>
+      </w:pPr>
+      <w:r>
+        <w:rPr>
+          <w:rFonts w:ascii="Times New Roman" w:eastAsia="Times New Roman" w:hAnsi="Times New Roman" w:cs="Times New Roman"/>
+          <w:color w:val="000000"/>
+          <w:lang w:val="es-GT"/>
+        </w:rPr>
+        <w:t>Si, con los que yo recibí, ya que sé cómo es su metodología</w:t>
+      </w:r>
+    </w:p>
+    <w:p>
+      <w:pPr>
+        <w:spacing w:line="240" w:lineRule="auto"/>
+        <w:rPr>
+          <w:rFonts w:ascii="Times New Roman" w:eastAsia="Times New Roman" w:hAnsi="Times New Roman" w:cs="Times New Roman"/>
+          <w:sz w:val="24"/>
+          <w:szCs w:val="24"/>
+          <w:lang w:val="es-GT"/>
+        </w:rPr>
+      </w:pPr>
+    </w:p>
+    <w:p>
+      <w:pPr>
+        <w:spacing w:line="240" w:lineRule="auto"/>
+        <w:rPr>
+          <w:rFonts w:ascii="Times New Roman" w:eastAsia="Times New Roman" w:hAnsi="Times New Roman" w:cs="Times New Roman"/>
+          <w:sz w:val="24"/>
+          <w:szCs w:val="24"/>
+          <w:lang w:val="es-GT"/>
+        </w:rPr>
+      </w:pPr>
+      <w:r>
+        <w:rPr>
+          <w:rFonts w:ascii="Times New Roman" w:eastAsia="Times New Roman" w:hAnsi="Times New Roman" w:cs="Times New Roman"/>
+          <w:b/>
+          <w:bCs/>
+          <w:color w:val="000000"/>
+          <w:lang w:val="es-GT"/>
+        </w:rPr>
+        <w:t>Entrevista 10</w:t>
+      </w:r>
+    </w:p>
+    <w:p>
+      <w:pPr>
+        <w:spacing w:line="240" w:lineRule="auto"/>
+        <w:rPr>
+          <w:rFonts w:ascii="Times New Roman" w:eastAsia="Times New Roman" w:hAnsi="Times New Roman" w:cs="Times New Roman"/>
+          <w:sz w:val="24"/>
+          <w:szCs w:val="24"/>
+          <w:lang w:val="es-GT"/>
+        </w:rPr>
+      </w:pPr>
+      <w:r>
+        <w:rPr>
+          <w:rFonts w:ascii="Times New Roman" w:eastAsia="Times New Roman" w:hAnsi="Times New Roman" w:cs="Times New Roman"/>
+          <w:b/>
+          <w:bCs/>
+          <w:color w:val="000000"/>
+          <w:lang w:val="es-GT"/>
+        </w:rPr>
+        <w:t xml:space="preserve">Fecha: </w:t>
+      </w:r>
+      <w:r>
+        <w:rPr>
+          <w:rFonts w:ascii="Times New Roman" w:eastAsia="Times New Roman" w:hAnsi="Times New Roman" w:cs="Times New Roman"/>
+          <w:color w:val="000000"/>
+          <w:lang w:val="es-GT"/>
+        </w:rPr>
+        <w:t>28/04/2023</w:t>
+      </w:r>
+    </w:p>
+    <w:p>
+      <w:pPr>
+        <w:spacing w:line="240" w:lineRule="auto"/>
+        <w:rPr>
+          <w:rFonts w:ascii="Times New Roman" w:eastAsia="Times New Roman" w:hAnsi="Times New Roman" w:cs="Times New Roman"/>
+          <w:sz w:val="24"/>
+          <w:szCs w:val="24"/>
+          <w:lang w:val="es-GT"/>
+        </w:rPr>
+      </w:pPr>
+      <w:r>
+        <w:rPr>
+          <w:rFonts w:ascii="Times New Roman" w:eastAsia="Times New Roman" w:hAnsi="Times New Roman" w:cs="Times New Roman"/>
+          <w:b/>
+          <w:bCs/>
+          <w:color w:val="000000"/>
+          <w:lang w:val="es-GT"/>
+        </w:rPr>
+        <w:t xml:space="preserve">Tipo de usuario: </w:t>
+      </w:r>
+      <w:r>
+        <w:rPr>
+          <w:rFonts w:ascii="Times New Roman" w:eastAsia="Times New Roman" w:hAnsi="Times New Roman" w:cs="Times New Roman"/>
+          <w:color w:val="000000"/>
+          <w:lang w:val="es-GT"/>
+        </w:rPr>
+        <w:t>Estudiante </w:t>
+      </w:r>
+    </w:p>
+    <w:p>
+      <w:pPr>
+        <w:spacing w:line="240" w:lineRule="auto"/>
+        <w:rPr>
+          <w:rFonts w:ascii="Times New Roman" w:eastAsia="Times New Roman" w:hAnsi="Times New Roman" w:cs="Times New Roman"/>
+          <w:sz w:val="24"/>
+          <w:szCs w:val="24"/>
+          <w:lang w:val="es-GT"/>
+        </w:rPr>
+      </w:pPr>
+      <w:r>
+        <w:rPr>
+          <w:rFonts w:ascii="Times New Roman" w:eastAsia="Times New Roman" w:hAnsi="Times New Roman" w:cs="Times New Roman"/>
+          <w:b/>
+          <w:bCs/>
+          <w:color w:val="000000"/>
+          <w:lang w:val="es-GT"/>
+        </w:rPr>
+        <w:t>Perfil del usuario:</w:t>
+      </w:r>
+      <w:r>
+        <w:rPr>
+          <w:rFonts w:ascii="Times New Roman" w:eastAsia="Times New Roman" w:hAnsi="Times New Roman" w:cs="Times New Roman"/>
+          <w:color w:val="000000"/>
+          <w:lang w:val="es-GT"/>
+        </w:rPr>
+        <w:t xml:space="preserve"> Estudiante de tercer año en CC y TI</w:t>
+      </w:r>
+    </w:p>
+    <w:p>
+      <w:pPr>
+        <w:spacing w:line="240" w:lineRule="auto"/>
+        <w:rPr>
+          <w:rFonts w:ascii="Times New Roman" w:eastAsia="Times New Roman" w:hAnsi="Times New Roman" w:cs="Times New Roman"/>
+          <w:sz w:val="24"/>
+          <w:szCs w:val="24"/>
+          <w:lang w:val="es-GT"/>
+        </w:rPr>
+      </w:pPr>
+    </w:p>
+    <w:p>
+      <w:pPr>
+        <w:spacing w:line="240" w:lineRule="auto"/>
+        <w:ind w:left="720" w:hanging="360"/>
+        <w:jc w:val="both"/>
+        <w:rPr>
+          <w:rFonts w:ascii="Times New Roman" w:eastAsia="Times New Roman" w:hAnsi="Times New Roman" w:cs="Times New Roman"/>
+          <w:sz w:val="24"/>
+          <w:szCs w:val="24"/>
+          <w:lang w:val="es-GT"/>
+        </w:rPr>
+      </w:pPr>
+      <w:r>
+        <w:rPr>
+          <w:rFonts w:ascii="Times New Roman" w:eastAsia="Times New Roman" w:hAnsi="Times New Roman" w:cs="Times New Roman"/>
+          <w:color w:val="000000"/>
+          <w:sz w:val="20"/>
+          <w:szCs w:val="20"/>
+          <w:lang w:val="es-GT"/>
+        </w:rPr>
+        <w:t>·</w:t>
+      </w:r>
+      <w:r>
+        <w:rPr>
+          <w:rFonts w:ascii="Times New Roman" w:eastAsia="Times New Roman" w:hAnsi="Times New Roman" w:cs="Times New Roman"/>
+          <w:color w:val="000000"/>
+          <w:sz w:val="14"/>
+          <w:szCs w:val="14"/>
+          <w:lang w:val="es-GT"/>
+        </w:rPr>
+        <w:t xml:space="preserve">         </w:t>
+      </w:r>
+      <w:r>
+        <w:rPr>
+          <w:rFonts w:ascii="Times New Roman" w:eastAsia="Times New Roman" w:hAnsi="Times New Roman" w:cs="Times New Roman"/>
+          <w:b/>
+          <w:bCs/>
+          <w:color w:val="000000"/>
+          <w:lang w:val="es-GT"/>
+        </w:rPr>
+        <w:t>¿Cómo se define usted como estudiante (valores y metodología de estudio)?</w:t>
+      </w:r>
+    </w:p>
+    <w:p>
+      <w:pPr>
+        <w:spacing w:line="240" w:lineRule="auto"/>
+        <w:ind w:left="720"/>
+        <w:jc w:val="both"/>
+        <w:rPr>
+          <w:rFonts w:ascii="Times New Roman" w:eastAsia="Times New Roman" w:hAnsi="Times New Roman" w:cs="Times New Roman"/>
+          <w:sz w:val="24"/>
+          <w:szCs w:val="24"/>
+          <w:lang w:val="es-GT"/>
+        </w:rPr>
+      </w:pPr>
+      <w:r>
+        <w:rPr>
+          <w:rFonts w:ascii="Times New Roman" w:eastAsia="Times New Roman" w:hAnsi="Times New Roman" w:cs="Times New Roman"/>
+          <w:color w:val="000000"/>
+          <w:lang w:val="es-GT"/>
+        </w:rPr>
+        <w:t> </w:t>
+      </w:r>
+    </w:p>
+    <w:p>
+      <w:pPr>
+        <w:spacing w:line="240" w:lineRule="auto"/>
+        <w:ind w:left="1440"/>
+        <w:jc w:val="both"/>
+        <w:rPr>
+          <w:rFonts w:ascii="Times New Roman" w:eastAsia="Times New Roman" w:hAnsi="Times New Roman" w:cs="Times New Roman"/>
+          <w:sz w:val="24"/>
+          <w:szCs w:val="24"/>
+          <w:lang w:val="es-GT"/>
+        </w:rPr>
+      </w:pPr>
+      <w:r>
+        <w:rPr>
+          <w:rFonts w:ascii="Times New Roman" w:eastAsia="Times New Roman" w:hAnsi="Times New Roman" w:cs="Times New Roman"/>
+          <w:color w:val="000000"/>
+          <w:lang w:val="es-GT"/>
+        </w:rPr>
+        <w:t>Siempre me gusta aprender cosas nuevas, lo cual me ayuda a mejorar en diferentes áreas.</w:t>
+      </w:r>
+    </w:p>
+    <w:p>
+      <w:pPr>
+        <w:spacing w:line="240" w:lineRule="auto"/>
+        <w:jc w:val="both"/>
+        <w:rPr>
+          <w:rFonts w:ascii="Times New Roman" w:eastAsia="Times New Roman" w:hAnsi="Times New Roman" w:cs="Times New Roman"/>
+          <w:sz w:val="24"/>
+          <w:szCs w:val="24"/>
+          <w:lang w:val="es-GT"/>
+        </w:rPr>
+      </w:pPr>
+      <w:r>
+        <w:rPr>
+          <w:rFonts w:ascii="Times New Roman" w:eastAsia="Times New Roman" w:hAnsi="Times New Roman" w:cs="Times New Roman"/>
+          <w:color w:val="000000"/>
+          <w:lang w:val="es-GT"/>
+        </w:rPr>
+        <w:t> </w:t>
+      </w:r>
+    </w:p>
+    <w:p>
+      <w:pPr>
+        <w:spacing w:line="240" w:lineRule="auto"/>
+        <w:ind w:left="720" w:hanging="360"/>
+        <w:jc w:val="both"/>
+        <w:rPr>
+          <w:rFonts w:ascii="Times New Roman" w:eastAsia="Times New Roman" w:hAnsi="Times New Roman" w:cs="Times New Roman"/>
+          <w:sz w:val="24"/>
+          <w:szCs w:val="24"/>
+          <w:lang w:val="es-GT"/>
+        </w:rPr>
+      </w:pPr>
+      <w:r>
+        <w:rPr>
+          <w:rFonts w:ascii="Times New Roman" w:eastAsia="Times New Roman" w:hAnsi="Times New Roman" w:cs="Times New Roman"/>
+          <w:color w:val="000000"/>
+          <w:sz w:val="20"/>
+          <w:szCs w:val="20"/>
+          <w:lang w:val="es-GT"/>
+        </w:rPr>
+        <w:t>·</w:t>
+      </w:r>
+      <w:r>
+        <w:rPr>
+          <w:rFonts w:ascii="Times New Roman" w:eastAsia="Times New Roman" w:hAnsi="Times New Roman" w:cs="Times New Roman"/>
+          <w:color w:val="000000"/>
+          <w:sz w:val="14"/>
+          <w:szCs w:val="14"/>
+          <w:lang w:val="es-GT"/>
+        </w:rPr>
+        <w:t xml:space="preserve">         </w:t>
+      </w:r>
+      <w:r>
+        <w:rPr>
+          <w:rFonts w:ascii="Times New Roman" w:eastAsia="Times New Roman" w:hAnsi="Times New Roman" w:cs="Times New Roman"/>
+          <w:b/>
+          <w:bCs/>
+          <w:color w:val="000000"/>
+          <w:lang w:val="es-GT"/>
+        </w:rPr>
+        <w:t>¿Cuáles son las características que buscas en un profesor a la hora de seleccionarlo en un curso?</w:t>
+      </w:r>
+    </w:p>
+    <w:p>
+      <w:pPr>
+        <w:spacing w:line="240" w:lineRule="auto"/>
+        <w:jc w:val="both"/>
+        <w:rPr>
+          <w:rFonts w:ascii="Times New Roman" w:eastAsia="Times New Roman" w:hAnsi="Times New Roman" w:cs="Times New Roman"/>
+          <w:sz w:val="24"/>
+          <w:szCs w:val="24"/>
+          <w:lang w:val="es-GT"/>
+        </w:rPr>
+      </w:pPr>
+      <w:r>
+        <w:rPr>
+          <w:rFonts w:ascii="Times New Roman" w:eastAsia="Times New Roman" w:hAnsi="Times New Roman" w:cs="Times New Roman"/>
+          <w:color w:val="000000"/>
+          <w:lang w:val="es-GT"/>
+        </w:rPr>
+        <w:t> </w:t>
+      </w:r>
+    </w:p>
+    <w:p>
+      <w:pPr>
+        <w:spacing w:line="240" w:lineRule="auto"/>
+        <w:ind w:left="1420"/>
+        <w:jc w:val="both"/>
+        <w:rPr>
+          <w:rFonts w:ascii="Times New Roman" w:eastAsia="Times New Roman" w:hAnsi="Times New Roman" w:cs="Times New Roman"/>
+          <w:sz w:val="24"/>
+          <w:szCs w:val="24"/>
+          <w:lang w:val="es-GT"/>
+        </w:rPr>
+      </w:pPr>
+      <w:r>
+        <w:rPr>
+          <w:rFonts w:ascii="Times New Roman" w:eastAsia="Times New Roman" w:hAnsi="Times New Roman" w:cs="Times New Roman"/>
+          <w:color w:val="000000"/>
+          <w:lang w:val="es-GT"/>
+        </w:rPr>
+        <w:t>Un profesor al cual se le pueda consultar sin ningún problema y que no se pierda a la hora de explicar.</w:t>
+      </w:r>
+    </w:p>
+    <w:p>
+      <w:pPr>
+        <w:spacing w:line="240" w:lineRule="auto"/>
+        <w:ind w:left="700"/>
+        <w:jc w:val="both"/>
+        <w:rPr>
+          <w:rFonts w:ascii="Times New Roman" w:eastAsia="Times New Roman" w:hAnsi="Times New Roman" w:cs="Times New Roman"/>
+          <w:sz w:val="24"/>
+          <w:szCs w:val="24"/>
+          <w:lang w:val="es-GT"/>
+        </w:rPr>
+      </w:pPr>
+      <w:r>
+        <w:rPr>
+          <w:rFonts w:ascii="Times New Roman" w:eastAsia="Times New Roman" w:hAnsi="Times New Roman" w:cs="Times New Roman"/>
+          <w:color w:val="000000"/>
+          <w:lang w:val="es-GT"/>
+        </w:rPr>
+        <w:t> </w:t>
+      </w:r>
+    </w:p>
+    <w:p>
+      <w:pPr>
+        <w:spacing w:line="240" w:lineRule="auto"/>
+        <w:ind w:left="720" w:hanging="360"/>
+        <w:jc w:val="both"/>
+        <w:rPr>
+          <w:rFonts w:ascii="Times New Roman" w:eastAsia="Times New Roman" w:hAnsi="Times New Roman" w:cs="Times New Roman"/>
+          <w:sz w:val="24"/>
+          <w:szCs w:val="24"/>
+          <w:lang w:val="es-GT"/>
+        </w:rPr>
+      </w:pPr>
+      <w:r>
+        <w:rPr>
+          <w:rFonts w:ascii="Times New Roman" w:eastAsia="Times New Roman" w:hAnsi="Times New Roman" w:cs="Times New Roman"/>
+          <w:color w:val="000000"/>
+          <w:sz w:val="20"/>
+          <w:szCs w:val="20"/>
+          <w:lang w:val="es-GT"/>
+        </w:rPr>
+        <w:t>·</w:t>
+      </w:r>
+      <w:r>
+        <w:rPr>
+          <w:rFonts w:ascii="Times New Roman" w:eastAsia="Times New Roman" w:hAnsi="Times New Roman" w:cs="Times New Roman"/>
+          <w:color w:val="000000"/>
+          <w:sz w:val="14"/>
+          <w:szCs w:val="14"/>
+          <w:lang w:val="es-GT"/>
+        </w:rPr>
+        <w:t xml:space="preserve">         </w:t>
+      </w:r>
+      <w:r>
+        <w:rPr>
+          <w:rFonts w:ascii="Times New Roman" w:eastAsia="Times New Roman" w:hAnsi="Times New Roman" w:cs="Times New Roman"/>
+          <w:b/>
+          <w:bCs/>
+          <w:color w:val="000000"/>
+          <w:lang w:val="es-GT"/>
+        </w:rPr>
+        <w:t>¿Al momento de asignarse, lo hace por motivos de horario o por maestro?</w:t>
+      </w:r>
+    </w:p>
+    <w:p>
+      <w:pPr>
+        <w:spacing w:line="240" w:lineRule="auto"/>
+        <w:ind w:left="720"/>
+        <w:jc w:val="both"/>
+        <w:rPr>
+          <w:rFonts w:ascii="Times New Roman" w:eastAsia="Times New Roman" w:hAnsi="Times New Roman" w:cs="Times New Roman"/>
+          <w:sz w:val="24"/>
+          <w:szCs w:val="24"/>
+          <w:lang w:val="es-GT"/>
+        </w:rPr>
+      </w:pPr>
+      <w:r>
+        <w:rPr>
+          <w:rFonts w:ascii="Times New Roman" w:eastAsia="Times New Roman" w:hAnsi="Times New Roman" w:cs="Times New Roman"/>
+          <w:color w:val="000000"/>
+          <w:lang w:val="es-GT"/>
+        </w:rPr>
+        <w:t> </w:t>
+      </w:r>
+    </w:p>
+    <w:p>
+      <w:pPr>
+        <w:spacing w:line="240" w:lineRule="auto"/>
+        <w:ind w:left="1440"/>
+        <w:jc w:val="both"/>
+        <w:rPr>
+          <w:rFonts w:ascii="Times New Roman" w:eastAsia="Times New Roman" w:hAnsi="Times New Roman" w:cs="Times New Roman"/>
+          <w:sz w:val="24"/>
+          <w:szCs w:val="24"/>
+          <w:lang w:val="es-GT"/>
+        </w:rPr>
+      </w:pPr>
+      <w:r>
+        <w:rPr>
+          <w:rFonts w:ascii="Times New Roman" w:eastAsia="Times New Roman" w:hAnsi="Times New Roman" w:cs="Times New Roman"/>
+          <w:color w:val="000000"/>
+          <w:lang w:val="es-GT"/>
+        </w:rPr>
+        <w:t>Principalmente por horarios y luego por maestros.</w:t>
+      </w:r>
+    </w:p>
+    <w:p>
+      <w:pPr>
+        <w:spacing w:line="240" w:lineRule="auto"/>
+        <w:ind w:left="720"/>
+        <w:jc w:val="both"/>
+        <w:rPr>
+          <w:rFonts w:ascii="Times New Roman" w:eastAsia="Times New Roman" w:hAnsi="Times New Roman" w:cs="Times New Roman"/>
+          <w:sz w:val="24"/>
+          <w:szCs w:val="24"/>
+          <w:lang w:val="es-GT"/>
+        </w:rPr>
+      </w:pPr>
+      <w:r>
+        <w:rPr>
+          <w:rFonts w:ascii="Times New Roman" w:eastAsia="Times New Roman" w:hAnsi="Times New Roman" w:cs="Times New Roman"/>
+          <w:color w:val="000000"/>
+          <w:lang w:val="es-GT"/>
+        </w:rPr>
+        <w:t> </w:t>
+      </w:r>
+    </w:p>
+    <w:p>
+      <w:pPr>
+        <w:spacing w:line="240" w:lineRule="auto"/>
+        <w:ind w:left="720" w:hanging="360"/>
+        <w:jc w:val="both"/>
+        <w:rPr>
+          <w:rFonts w:ascii="Times New Roman" w:eastAsia="Times New Roman" w:hAnsi="Times New Roman" w:cs="Times New Roman"/>
+          <w:sz w:val="24"/>
+          <w:szCs w:val="24"/>
+          <w:lang w:val="es-GT"/>
+        </w:rPr>
+      </w:pPr>
+      <w:r>
+        <w:rPr>
+          <w:rFonts w:ascii="Times New Roman" w:eastAsia="Times New Roman" w:hAnsi="Times New Roman" w:cs="Times New Roman"/>
+          <w:color w:val="000000"/>
+          <w:sz w:val="20"/>
+          <w:szCs w:val="20"/>
+          <w:lang w:val="es-GT"/>
+        </w:rPr>
+        <w:t>·</w:t>
+      </w:r>
+      <w:r>
+        <w:rPr>
+          <w:rFonts w:ascii="Times New Roman" w:eastAsia="Times New Roman" w:hAnsi="Times New Roman" w:cs="Times New Roman"/>
+          <w:color w:val="000000"/>
+          <w:sz w:val="14"/>
+          <w:szCs w:val="14"/>
+          <w:lang w:val="es-GT"/>
+        </w:rPr>
+        <w:t xml:space="preserve">         </w:t>
+      </w:r>
+      <w:r>
+        <w:rPr>
+          <w:rFonts w:ascii="Times New Roman" w:eastAsia="Times New Roman" w:hAnsi="Times New Roman" w:cs="Times New Roman"/>
+          <w:b/>
+          <w:bCs/>
+          <w:color w:val="000000"/>
+          <w:lang w:val="es-GT"/>
+        </w:rPr>
+        <w:t>¿A qué tipo de personas les pide recomendaciones?</w:t>
+      </w:r>
+      <w:r>
+        <w:rPr>
+          <w:rFonts w:ascii="Times New Roman" w:eastAsia="Times New Roman" w:hAnsi="Times New Roman" w:cs="Times New Roman"/>
+          <w:color w:val="000000"/>
+          <w:lang w:val="es-GT"/>
+        </w:rPr>
+        <w:t> </w:t>
+      </w:r>
+    </w:p>
+    <w:p>
+      <w:pPr>
+        <w:spacing w:before="240" w:after="240" w:line="240" w:lineRule="auto"/>
+        <w:ind w:left="1440"/>
+        <w:jc w:val="both"/>
+        <w:rPr>
+          <w:rFonts w:ascii="Times New Roman" w:eastAsia="Times New Roman" w:hAnsi="Times New Roman" w:cs="Times New Roman"/>
+          <w:sz w:val="24"/>
+          <w:szCs w:val="24"/>
+          <w:lang w:val="es-GT"/>
+        </w:rPr>
+      </w:pPr>
+      <w:r>
+        <w:rPr>
+          <w:rFonts w:ascii="Times New Roman" w:eastAsia="Times New Roman" w:hAnsi="Times New Roman" w:cs="Times New Roman"/>
+          <w:color w:val="000000"/>
+          <w:lang w:val="es-GT"/>
+        </w:rPr>
+        <w:t>A amigos de años superiores</w:t>
+      </w:r>
+    </w:p>
+    <w:p>
+      <w:pPr>
+        <w:spacing w:line="240" w:lineRule="auto"/>
+        <w:ind w:left="720" w:hanging="360"/>
+        <w:jc w:val="both"/>
+        <w:rPr>
+          <w:rFonts w:ascii="Times New Roman" w:eastAsia="Times New Roman" w:hAnsi="Times New Roman" w:cs="Times New Roman"/>
+          <w:sz w:val="24"/>
+          <w:szCs w:val="24"/>
+          <w:lang w:val="es-GT"/>
+        </w:rPr>
+      </w:pPr>
+      <w:r>
+        <w:rPr>
+          <w:rFonts w:ascii="Times New Roman" w:eastAsia="Times New Roman" w:hAnsi="Times New Roman" w:cs="Times New Roman"/>
+          <w:color w:val="000000"/>
+          <w:sz w:val="20"/>
+          <w:szCs w:val="20"/>
+          <w:lang w:val="es-GT"/>
+        </w:rPr>
+        <w:t>·</w:t>
+      </w:r>
+      <w:r>
+        <w:rPr>
+          <w:rFonts w:ascii="Times New Roman" w:eastAsia="Times New Roman" w:hAnsi="Times New Roman" w:cs="Times New Roman"/>
+          <w:color w:val="000000"/>
+          <w:sz w:val="14"/>
+          <w:szCs w:val="14"/>
+          <w:lang w:val="es-GT"/>
+        </w:rPr>
+        <w:t xml:space="preserve">         </w:t>
+      </w:r>
+      <w:r>
+        <w:rPr>
+          <w:rFonts w:ascii="Times New Roman" w:eastAsia="Times New Roman" w:hAnsi="Times New Roman" w:cs="Times New Roman"/>
+          <w:b/>
+          <w:bCs/>
+          <w:color w:val="000000"/>
+          <w:lang w:val="es-GT"/>
+        </w:rPr>
+        <w:t>¿Cuáles son las malas experiencias que ha tenido en algún curso?</w:t>
+      </w:r>
+    </w:p>
+    <w:p>
+      <w:pPr>
+        <w:spacing w:line="240" w:lineRule="auto"/>
+        <w:ind w:left="720"/>
+        <w:jc w:val="both"/>
+        <w:rPr>
+          <w:rFonts w:ascii="Times New Roman" w:eastAsia="Times New Roman" w:hAnsi="Times New Roman" w:cs="Times New Roman"/>
+          <w:sz w:val="24"/>
+          <w:szCs w:val="24"/>
+          <w:lang w:val="es-GT"/>
+        </w:rPr>
+      </w:pPr>
+      <w:r>
+        <w:rPr>
+          <w:rFonts w:ascii="Times New Roman" w:eastAsia="Times New Roman" w:hAnsi="Times New Roman" w:cs="Times New Roman"/>
+          <w:color w:val="000000"/>
+          <w:lang w:val="es-GT"/>
+        </w:rPr>
+        <w:t> </w:t>
+      </w:r>
+    </w:p>
+    <w:p>
+      <w:pPr>
+        <w:spacing w:line="240" w:lineRule="auto"/>
+        <w:ind w:left="1440"/>
+        <w:jc w:val="both"/>
+        <w:rPr>
+          <w:rFonts w:ascii="Times New Roman" w:eastAsia="Times New Roman" w:hAnsi="Times New Roman" w:cs="Times New Roman"/>
+          <w:sz w:val="24"/>
+          <w:szCs w:val="24"/>
+          <w:lang w:val="es-GT"/>
+        </w:rPr>
+      </w:pPr>
+      <w:r>
+        <w:rPr>
+          <w:rFonts w:ascii="Times New Roman" w:eastAsia="Times New Roman" w:hAnsi="Times New Roman" w:cs="Times New Roman"/>
+          <w:color w:val="000000"/>
+          <w:lang w:val="es-GT"/>
+        </w:rPr>
+        <w:t>Principalmente actitudes negativas de los profesores, en donde las calificaciones son algo injustas o la forma de enseñar no es la mejor. Como con Paulo que en mi opinión no explica bien.</w:t>
+      </w:r>
+    </w:p>
+    <w:p>
+      <w:pPr>
+        <w:spacing w:line="240" w:lineRule="auto"/>
+        <w:ind w:left="720"/>
+        <w:jc w:val="both"/>
+        <w:rPr>
+          <w:rFonts w:ascii="Times New Roman" w:eastAsia="Times New Roman" w:hAnsi="Times New Roman" w:cs="Times New Roman"/>
+          <w:sz w:val="24"/>
+          <w:szCs w:val="24"/>
+          <w:lang w:val="es-GT"/>
+        </w:rPr>
+      </w:pPr>
+      <w:r>
+        <w:rPr>
+          <w:rFonts w:ascii="Times New Roman" w:eastAsia="Times New Roman" w:hAnsi="Times New Roman" w:cs="Times New Roman"/>
+          <w:color w:val="000000"/>
+          <w:lang w:val="es-GT"/>
+        </w:rPr>
+        <w:t> </w:t>
+      </w:r>
+    </w:p>
+    <w:p>
+      <w:pPr>
+        <w:spacing w:line="240" w:lineRule="auto"/>
+        <w:ind w:left="720" w:hanging="360"/>
+        <w:jc w:val="both"/>
+        <w:rPr>
+          <w:rFonts w:ascii="Times New Roman" w:eastAsia="Times New Roman" w:hAnsi="Times New Roman" w:cs="Times New Roman"/>
+          <w:sz w:val="24"/>
+          <w:szCs w:val="24"/>
+          <w:lang w:val="es-GT"/>
+        </w:rPr>
+      </w:pPr>
+      <w:r>
+        <w:rPr>
+          <w:rFonts w:ascii="Times New Roman" w:eastAsia="Times New Roman" w:hAnsi="Times New Roman" w:cs="Times New Roman"/>
+          <w:color w:val="000000"/>
+          <w:sz w:val="20"/>
+          <w:szCs w:val="20"/>
+          <w:lang w:val="es-GT"/>
+        </w:rPr>
+        <w:t>·</w:t>
+      </w:r>
+      <w:r>
+        <w:rPr>
+          <w:rFonts w:ascii="Times New Roman" w:eastAsia="Times New Roman" w:hAnsi="Times New Roman" w:cs="Times New Roman"/>
+          <w:color w:val="000000"/>
+          <w:sz w:val="14"/>
+          <w:szCs w:val="14"/>
+          <w:lang w:val="es-GT"/>
+        </w:rPr>
+        <w:t xml:space="preserve">         </w:t>
+      </w:r>
+      <w:r>
+        <w:rPr>
+          <w:rFonts w:ascii="Times New Roman" w:eastAsia="Times New Roman" w:hAnsi="Times New Roman" w:cs="Times New Roman"/>
+          <w:b/>
+          <w:bCs/>
+          <w:color w:val="000000"/>
+          <w:lang w:val="es-GT"/>
+        </w:rPr>
+        <w:t>¿Considera que en algún curso hay una gran diferencia de aprendizaje y tareas entre secciones debido a algún catedrático?</w:t>
+      </w:r>
+      <w:r>
+        <w:rPr>
+          <w:rFonts w:ascii="Times New Roman" w:eastAsia="Times New Roman" w:hAnsi="Times New Roman" w:cs="Times New Roman"/>
+          <w:color w:val="000000"/>
+          <w:lang w:val="es-GT"/>
+        </w:rPr>
+        <w:t> </w:t>
+      </w:r>
+    </w:p>
+    <w:p>
+      <w:pPr>
+        <w:spacing w:before="240" w:after="240" w:line="240" w:lineRule="auto"/>
+        <w:ind w:left="1440"/>
+        <w:jc w:val="both"/>
+        <w:rPr>
+          <w:rFonts w:ascii="Times New Roman" w:eastAsia="Times New Roman" w:hAnsi="Times New Roman" w:cs="Times New Roman"/>
+          <w:sz w:val="24"/>
+          <w:szCs w:val="24"/>
+          <w:lang w:val="es-GT"/>
+        </w:rPr>
+      </w:pPr>
+      <w:r>
+        <w:rPr>
+          <w:rFonts w:ascii="Times New Roman" w:eastAsia="Times New Roman" w:hAnsi="Times New Roman" w:cs="Times New Roman"/>
+          <w:color w:val="000000"/>
+          <w:lang w:val="es-GT"/>
+        </w:rPr>
+        <w:t>Si al aprendizaje como en BD porque Sergio pone a usar Oracle y la otra sección no lo usa, en tareas es muy poco común. </w:t>
+      </w:r>
+    </w:p>
+    <w:p>
+      <w:pPr>
+        <w:spacing w:line="240" w:lineRule="auto"/>
+        <w:rPr>
+          <w:rFonts w:ascii="Times New Roman" w:eastAsia="Times New Roman" w:hAnsi="Times New Roman" w:cs="Times New Roman"/>
+          <w:sz w:val="24"/>
+          <w:szCs w:val="24"/>
+          <w:lang w:val="es-GT"/>
+        </w:rPr>
+      </w:pPr>
+    </w:p>
+    <w:p>
+      <w:pPr>
+        <w:spacing w:line="240" w:lineRule="auto"/>
+        <w:rPr>
+          <w:rFonts w:ascii="Times New Roman" w:eastAsia="Times New Roman" w:hAnsi="Times New Roman" w:cs="Times New Roman"/>
+          <w:sz w:val="24"/>
+          <w:szCs w:val="24"/>
+          <w:lang w:val="es-GT"/>
+        </w:rPr>
+      </w:pPr>
+      <w:r>
+        <w:rPr>
+          <w:rFonts w:ascii="Times New Roman" w:eastAsia="Times New Roman" w:hAnsi="Times New Roman" w:cs="Times New Roman"/>
+          <w:b/>
+          <w:bCs/>
+          <w:color w:val="000000"/>
+          <w:lang w:val="es-GT"/>
+        </w:rPr>
+        <w:t>Entrevista 11</w:t>
+      </w:r>
+    </w:p>
+    <w:p>
+      <w:pPr>
+        <w:spacing w:line="240" w:lineRule="auto"/>
+        <w:rPr>
+          <w:rFonts w:ascii="Times New Roman" w:eastAsia="Times New Roman" w:hAnsi="Times New Roman" w:cs="Times New Roman"/>
+          <w:sz w:val="24"/>
+          <w:szCs w:val="24"/>
+          <w:lang w:val="es-GT"/>
+        </w:rPr>
+      </w:pPr>
+      <w:r>
+        <w:rPr>
+          <w:rFonts w:ascii="Times New Roman" w:eastAsia="Times New Roman" w:hAnsi="Times New Roman" w:cs="Times New Roman"/>
+          <w:b/>
+          <w:bCs/>
+          <w:color w:val="000000"/>
+          <w:lang w:val="es-GT"/>
+        </w:rPr>
+        <w:t xml:space="preserve">Fecha: </w:t>
+      </w:r>
+      <w:r>
+        <w:rPr>
+          <w:rFonts w:ascii="Times New Roman" w:eastAsia="Times New Roman" w:hAnsi="Times New Roman" w:cs="Times New Roman"/>
+          <w:color w:val="000000"/>
+          <w:lang w:val="es-GT"/>
+        </w:rPr>
+        <w:t>24/04/2023</w:t>
+      </w:r>
+    </w:p>
+    <w:p>
+      <w:pPr>
+        <w:spacing w:line="240" w:lineRule="auto"/>
+        <w:rPr>
+          <w:rFonts w:ascii="Times New Roman" w:eastAsia="Times New Roman" w:hAnsi="Times New Roman" w:cs="Times New Roman"/>
+          <w:sz w:val="24"/>
+          <w:szCs w:val="24"/>
+          <w:lang w:val="es-GT"/>
+        </w:rPr>
+      </w:pPr>
+      <w:r>
+        <w:rPr>
+          <w:rFonts w:ascii="Times New Roman" w:eastAsia="Times New Roman" w:hAnsi="Times New Roman" w:cs="Times New Roman"/>
+          <w:b/>
+          <w:bCs/>
+          <w:color w:val="000000"/>
+          <w:lang w:val="es-GT"/>
+        </w:rPr>
+        <w:t xml:space="preserve">Tipo de usuario: </w:t>
+      </w:r>
+      <w:proofErr w:type="spellStart"/>
+      <w:r>
+        <w:rPr>
+          <w:rFonts w:ascii="Times New Roman" w:eastAsia="Times New Roman" w:hAnsi="Times New Roman" w:cs="Times New Roman"/>
+          <w:color w:val="000000"/>
+          <w:lang w:val="es-GT"/>
+        </w:rPr>
+        <w:t>Catedratico</w:t>
+      </w:r>
+      <w:proofErr w:type="spellEnd"/>
+      <w:r>
+        <w:rPr>
+          <w:rFonts w:ascii="Times New Roman" w:eastAsia="Times New Roman" w:hAnsi="Times New Roman" w:cs="Times New Roman"/>
+          <w:color w:val="000000"/>
+          <w:lang w:val="es-GT"/>
+        </w:rPr>
+        <w:t> </w:t>
+      </w:r>
+    </w:p>
+    <w:p>
+      <w:pPr>
+        <w:spacing w:line="240" w:lineRule="auto"/>
+        <w:rPr>
+          <w:rFonts w:ascii="Times New Roman" w:eastAsia="Times New Roman" w:hAnsi="Times New Roman" w:cs="Times New Roman"/>
+          <w:sz w:val="24"/>
+          <w:szCs w:val="24"/>
+          <w:lang w:val="es-GT"/>
+        </w:rPr>
+      </w:pPr>
+      <w:r>
+        <w:rPr>
+          <w:rFonts w:ascii="Times New Roman" w:eastAsia="Times New Roman" w:hAnsi="Times New Roman" w:cs="Times New Roman"/>
+          <w:b/>
+          <w:bCs/>
+          <w:color w:val="000000"/>
+          <w:lang w:val="es-GT"/>
+        </w:rPr>
+        <w:t>Perfil del usuario:</w:t>
+      </w:r>
+      <w:r>
+        <w:rPr>
+          <w:rFonts w:ascii="Times New Roman" w:eastAsia="Times New Roman" w:hAnsi="Times New Roman" w:cs="Times New Roman"/>
+          <w:color w:val="000000"/>
+          <w:lang w:val="es-GT"/>
+        </w:rPr>
+        <w:t xml:space="preserve"> Catedrático de Pensamiento cuantitativo, ecuaciones diferenciales, cálculo 1 y 2.</w:t>
+      </w:r>
+    </w:p>
+    <w:p>
+      <w:pPr>
+        <w:spacing w:line="240" w:lineRule="auto"/>
+        <w:ind w:left="720" w:hanging="360"/>
+        <w:rPr>
+          <w:rFonts w:ascii="Times New Roman" w:eastAsia="Times New Roman" w:hAnsi="Times New Roman" w:cs="Times New Roman"/>
+          <w:sz w:val="24"/>
+          <w:szCs w:val="24"/>
+          <w:lang w:val="es-GT"/>
+        </w:rPr>
+      </w:pPr>
+      <w:r>
+        <w:rPr>
+          <w:rFonts w:ascii="Times New Roman" w:eastAsia="Times New Roman" w:hAnsi="Times New Roman" w:cs="Times New Roman"/>
+          <w:color w:val="000000"/>
+          <w:sz w:val="20"/>
+          <w:szCs w:val="20"/>
+          <w:lang w:val="es-GT"/>
+        </w:rPr>
+        <w:t>·</w:t>
+      </w:r>
+      <w:r>
+        <w:rPr>
+          <w:rFonts w:ascii="Times New Roman" w:eastAsia="Times New Roman" w:hAnsi="Times New Roman" w:cs="Times New Roman"/>
+          <w:color w:val="000000"/>
+          <w:sz w:val="14"/>
+          <w:szCs w:val="14"/>
+          <w:lang w:val="es-GT"/>
+        </w:rPr>
+        <w:t xml:space="preserve">         </w:t>
+      </w:r>
+      <w:r>
+        <w:rPr>
+          <w:rFonts w:ascii="Times New Roman" w:eastAsia="Times New Roman" w:hAnsi="Times New Roman" w:cs="Times New Roman"/>
+          <w:b/>
+          <w:bCs/>
+          <w:color w:val="000000"/>
+          <w:lang w:val="es-GT"/>
+        </w:rPr>
+        <w:t>¿Cuál cree que es su metodología de enseñanza?, además ¿Se logra adaptar a las nuevas metodologías y usa herramientas para poder reforzar los conocimientos o poder enseñar?</w:t>
+      </w:r>
+    </w:p>
+    <w:p>
+      <w:pPr>
+        <w:spacing w:line="240" w:lineRule="auto"/>
+        <w:ind w:left="1440"/>
+        <w:rPr>
+          <w:rFonts w:ascii="Times New Roman" w:eastAsia="Times New Roman" w:hAnsi="Times New Roman" w:cs="Times New Roman"/>
+          <w:sz w:val="24"/>
+          <w:szCs w:val="24"/>
+          <w:lang w:val="es-GT"/>
+        </w:rPr>
+      </w:pPr>
+      <w:r>
+        <w:rPr>
+          <w:rFonts w:ascii="Times New Roman" w:eastAsia="Times New Roman" w:hAnsi="Times New Roman" w:cs="Times New Roman"/>
+          <w:color w:val="000000"/>
+          <w:lang w:val="es-GT"/>
+        </w:rPr>
+        <w:t>Su metodología de estudio consiste en adelantarse a los temas, revisando el programa de actividades y leer antes de entrar a la clase para lograr familiarizarse con los temas. Después de la clase trata de hacer la tarea para en la siguiente clase preguntarle al instructor sobre lo no entendido. Si se logra adaptar, pero no le gusta aprender de videos, prefiere leer. Prefiere más el método tradicional pero no le molesta las nuevas metodologías.</w:t>
+      </w:r>
+    </w:p>
+    <w:p>
+      <w:pPr>
+        <w:spacing w:line="240" w:lineRule="auto"/>
+        <w:rPr>
+          <w:rFonts w:ascii="Times New Roman" w:eastAsia="Times New Roman" w:hAnsi="Times New Roman" w:cs="Times New Roman"/>
+          <w:sz w:val="24"/>
+          <w:szCs w:val="24"/>
+          <w:lang w:val="es-GT"/>
+        </w:rPr>
+      </w:pPr>
+    </w:p>
+    <w:p>
+      <w:pPr>
+        <w:spacing w:line="240" w:lineRule="auto"/>
+        <w:ind w:left="720" w:hanging="360"/>
+        <w:rPr>
+          <w:rFonts w:ascii="Times New Roman" w:eastAsia="Times New Roman" w:hAnsi="Times New Roman" w:cs="Times New Roman"/>
+          <w:sz w:val="24"/>
+          <w:szCs w:val="24"/>
+          <w:lang w:val="es-GT"/>
+        </w:rPr>
+      </w:pPr>
+      <w:r>
+        <w:rPr>
+          <w:rFonts w:ascii="Times New Roman" w:eastAsia="Times New Roman" w:hAnsi="Times New Roman" w:cs="Times New Roman"/>
+          <w:color w:val="000000"/>
+          <w:sz w:val="20"/>
+          <w:szCs w:val="20"/>
+          <w:lang w:val="es-GT"/>
+        </w:rPr>
+        <w:lastRenderedPageBreak/>
+        <w:t>·</w:t>
+      </w:r>
+      <w:r>
+        <w:rPr>
+          <w:rFonts w:ascii="Times New Roman" w:eastAsia="Times New Roman" w:hAnsi="Times New Roman" w:cs="Times New Roman"/>
+          <w:color w:val="000000"/>
+          <w:sz w:val="14"/>
+          <w:szCs w:val="14"/>
+          <w:lang w:val="es-GT"/>
+        </w:rPr>
+        <w:t xml:space="preserve">         </w:t>
+      </w:r>
+      <w:r>
+        <w:rPr>
+          <w:rFonts w:ascii="Times New Roman" w:eastAsia="Times New Roman" w:hAnsi="Times New Roman" w:cs="Times New Roman"/>
+          <w:b/>
+          <w:bCs/>
+          <w:color w:val="000000"/>
+          <w:lang w:val="es-GT"/>
+        </w:rPr>
+        <w:t>¿Cuál es el aspecto en el que usted considera que es más débil?</w:t>
+      </w:r>
+    </w:p>
+    <w:p>
+      <w:pPr>
+        <w:spacing w:line="240" w:lineRule="auto"/>
+        <w:ind w:left="1440"/>
+        <w:rPr>
+          <w:rFonts w:ascii="Times New Roman" w:eastAsia="Times New Roman" w:hAnsi="Times New Roman" w:cs="Times New Roman"/>
+          <w:sz w:val="24"/>
+          <w:szCs w:val="24"/>
+          <w:lang w:val="es-GT"/>
+        </w:rPr>
+      </w:pPr>
+      <w:r>
+        <w:rPr>
+          <w:rFonts w:ascii="Times New Roman" w:eastAsia="Times New Roman" w:hAnsi="Times New Roman" w:cs="Times New Roman"/>
+          <w:color w:val="000000"/>
+          <w:lang w:val="es-GT"/>
+        </w:rPr>
+        <w:t>Cuestiones de memoria (memorizar una fórmula)</w:t>
+      </w:r>
+    </w:p>
+    <w:p>
+      <w:pPr>
+        <w:spacing w:line="240" w:lineRule="auto"/>
+        <w:ind w:left="720" w:hanging="360"/>
+        <w:rPr>
+          <w:rFonts w:ascii="Times New Roman" w:eastAsia="Times New Roman" w:hAnsi="Times New Roman" w:cs="Times New Roman"/>
+          <w:sz w:val="24"/>
+          <w:szCs w:val="24"/>
+          <w:lang w:val="es-GT"/>
+        </w:rPr>
+      </w:pPr>
+      <w:r>
+        <w:rPr>
+          <w:rFonts w:ascii="Times New Roman" w:eastAsia="Times New Roman" w:hAnsi="Times New Roman" w:cs="Times New Roman"/>
+          <w:color w:val="000000"/>
+          <w:sz w:val="20"/>
+          <w:szCs w:val="20"/>
+          <w:lang w:val="es-GT"/>
+        </w:rPr>
+        <w:t>·</w:t>
+      </w:r>
+      <w:r>
+        <w:rPr>
+          <w:rFonts w:ascii="Times New Roman" w:eastAsia="Times New Roman" w:hAnsi="Times New Roman" w:cs="Times New Roman"/>
+          <w:color w:val="000000"/>
+          <w:sz w:val="14"/>
+          <w:szCs w:val="14"/>
+          <w:lang w:val="es-GT"/>
+        </w:rPr>
+        <w:t xml:space="preserve">         </w:t>
+      </w:r>
+      <w:r>
+        <w:rPr>
+          <w:rFonts w:ascii="Times New Roman" w:eastAsia="Times New Roman" w:hAnsi="Times New Roman" w:cs="Times New Roman"/>
+          <w:b/>
+          <w:bCs/>
+          <w:color w:val="000000"/>
+          <w:lang w:val="es-GT"/>
+        </w:rPr>
+        <w:t>Aspecto más fuerte</w:t>
+      </w:r>
+    </w:p>
+    <w:p>
+      <w:pPr>
+        <w:spacing w:line="240" w:lineRule="auto"/>
+        <w:ind w:left="720"/>
+        <w:rPr>
+          <w:rFonts w:ascii="Times New Roman" w:eastAsia="Times New Roman" w:hAnsi="Times New Roman" w:cs="Times New Roman"/>
+          <w:sz w:val="24"/>
+          <w:szCs w:val="24"/>
+          <w:lang w:val="es-GT"/>
+        </w:rPr>
+      </w:pPr>
+      <w:r>
+        <w:rPr>
+          <w:rFonts w:ascii="Times New Roman" w:eastAsia="Times New Roman" w:hAnsi="Times New Roman" w:cs="Times New Roman"/>
+          <w:color w:val="000000"/>
+          <w:lang w:val="es-GT"/>
+        </w:rPr>
+        <w:t>        </w:t>
+      </w:r>
+      <w:r>
+        <w:rPr>
+          <w:rFonts w:ascii="Times New Roman" w:eastAsia="Times New Roman" w:hAnsi="Times New Roman" w:cs="Times New Roman"/>
+          <w:color w:val="000000"/>
+          <w:lang w:val="es-GT"/>
+        </w:rPr>
+        <w:tab/>
+        <w:t>Ser aplicado y no dejar las cosas a última hora, tratando siempre de adelantar.</w:t>
+      </w:r>
+    </w:p>
+    <w:p>
+      <w:pPr>
+        <w:spacing w:line="240" w:lineRule="auto"/>
+        <w:rPr>
+          <w:rFonts w:ascii="Times New Roman" w:eastAsia="Times New Roman" w:hAnsi="Times New Roman" w:cs="Times New Roman"/>
+          <w:sz w:val="24"/>
+          <w:szCs w:val="24"/>
+          <w:lang w:val="es-GT"/>
+        </w:rPr>
+      </w:pPr>
+      <w:r>
+        <w:rPr>
+          <w:rFonts w:ascii="Times New Roman" w:eastAsia="Times New Roman" w:hAnsi="Times New Roman" w:cs="Times New Roman"/>
+          <w:color w:val="000000"/>
+          <w:lang w:val="es-GT"/>
+        </w:rPr>
+        <w:t> </w:t>
+      </w:r>
+    </w:p>
+    <w:p>
+      <w:pPr>
+        <w:spacing w:line="240" w:lineRule="auto"/>
+        <w:ind w:left="720" w:hanging="360"/>
+        <w:rPr>
+          <w:rFonts w:ascii="Times New Roman" w:eastAsia="Times New Roman" w:hAnsi="Times New Roman" w:cs="Times New Roman"/>
+          <w:sz w:val="24"/>
+          <w:szCs w:val="24"/>
+          <w:lang w:val="es-GT"/>
+        </w:rPr>
+      </w:pPr>
+      <w:r>
+        <w:rPr>
+          <w:rFonts w:ascii="Times New Roman" w:eastAsia="Times New Roman" w:hAnsi="Times New Roman" w:cs="Times New Roman"/>
+          <w:color w:val="000000"/>
+          <w:sz w:val="20"/>
+          <w:szCs w:val="20"/>
+          <w:lang w:val="es-GT"/>
+        </w:rPr>
+        <w:t>·</w:t>
+      </w:r>
+      <w:r>
+        <w:rPr>
+          <w:rFonts w:ascii="Times New Roman" w:eastAsia="Times New Roman" w:hAnsi="Times New Roman" w:cs="Times New Roman"/>
+          <w:color w:val="000000"/>
+          <w:sz w:val="14"/>
+          <w:szCs w:val="14"/>
+          <w:lang w:val="es-GT"/>
+        </w:rPr>
+        <w:t xml:space="preserve">         </w:t>
+      </w:r>
+      <w:r>
+        <w:rPr>
+          <w:rFonts w:ascii="Times New Roman" w:eastAsia="Times New Roman" w:hAnsi="Times New Roman" w:cs="Times New Roman"/>
+          <w:b/>
+          <w:bCs/>
+          <w:color w:val="000000"/>
+          <w:lang w:val="es-GT"/>
+        </w:rPr>
+        <w:t>¿Cuál cree que es el tipo de alumno que es más compatible con su metodología? y ¿Ha tenido alumnos conflictivos? y si ese es el caso ¿Qué cualidades suelen tener esta clase de alumnos?</w:t>
+      </w:r>
+    </w:p>
+    <w:p>
+      <w:pPr>
+        <w:spacing w:line="240" w:lineRule="auto"/>
+        <w:ind w:left="1420" w:firstLine="20"/>
+        <w:rPr>
+          <w:rFonts w:ascii="Times New Roman" w:eastAsia="Times New Roman" w:hAnsi="Times New Roman" w:cs="Times New Roman"/>
+          <w:sz w:val="24"/>
+          <w:szCs w:val="24"/>
+          <w:lang w:val="es-GT"/>
+        </w:rPr>
+      </w:pPr>
+      <w:r>
+        <w:rPr>
+          <w:rFonts w:ascii="Times New Roman" w:eastAsia="Times New Roman" w:hAnsi="Times New Roman" w:cs="Times New Roman"/>
+          <w:color w:val="000000"/>
+          <w:lang w:val="es-GT"/>
+        </w:rPr>
+        <w:t>Alumnos aplicados, que adelantan y tratan de entregar antes; también alumnos que le gustan resolver dudas en clase. En cuanto a alumnos conflictivos, si ha tenido alumnos difíciles que tienen en común una preparación anterior a la universidad deficiente, no preguntan en clase y tienden a dejar las cosas a última hora.</w:t>
+      </w:r>
+    </w:p>
+    <w:p>
+      <w:pPr>
+        <w:spacing w:line="240" w:lineRule="auto"/>
+        <w:rPr>
+          <w:rFonts w:ascii="Times New Roman" w:eastAsia="Times New Roman" w:hAnsi="Times New Roman" w:cs="Times New Roman"/>
+          <w:sz w:val="24"/>
+          <w:szCs w:val="24"/>
+          <w:lang w:val="es-GT"/>
+        </w:rPr>
+      </w:pPr>
+    </w:p>
+    <w:p>
+      <w:pPr>
+        <w:spacing w:line="240" w:lineRule="auto"/>
+        <w:ind w:left="720" w:hanging="360"/>
+        <w:rPr>
+          <w:rFonts w:ascii="Times New Roman" w:eastAsia="Times New Roman" w:hAnsi="Times New Roman" w:cs="Times New Roman"/>
+          <w:sz w:val="24"/>
+          <w:szCs w:val="24"/>
+          <w:lang w:val="es-GT"/>
+        </w:rPr>
+      </w:pPr>
+      <w:r>
+        <w:rPr>
+          <w:rFonts w:ascii="Times New Roman" w:eastAsia="Times New Roman" w:hAnsi="Times New Roman" w:cs="Times New Roman"/>
+          <w:color w:val="000000"/>
+          <w:sz w:val="20"/>
+          <w:szCs w:val="20"/>
+          <w:lang w:val="es-GT"/>
+        </w:rPr>
+        <w:t>·</w:t>
+      </w:r>
+      <w:r>
+        <w:rPr>
+          <w:rFonts w:ascii="Times New Roman" w:eastAsia="Times New Roman" w:hAnsi="Times New Roman" w:cs="Times New Roman"/>
+          <w:color w:val="000000"/>
+          <w:sz w:val="14"/>
+          <w:szCs w:val="14"/>
+          <w:lang w:val="es-GT"/>
+        </w:rPr>
+        <w:t xml:space="preserve">         </w:t>
+      </w:r>
+      <w:r>
+        <w:rPr>
+          <w:rFonts w:ascii="Times New Roman" w:eastAsia="Times New Roman" w:hAnsi="Times New Roman" w:cs="Times New Roman"/>
+          <w:b/>
+          <w:bCs/>
+          <w:color w:val="000000"/>
+          <w:lang w:val="es-GT"/>
+        </w:rPr>
+        <w:t xml:space="preserve">¿Si es </w:t>
+      </w:r>
+      <w:proofErr w:type="spellStart"/>
+      <w:r>
+        <w:rPr>
+          <w:rFonts w:ascii="Times New Roman" w:eastAsia="Times New Roman" w:hAnsi="Times New Roman" w:cs="Times New Roman"/>
+          <w:b/>
+          <w:bCs/>
+          <w:color w:val="000000"/>
+          <w:lang w:val="es-GT"/>
+        </w:rPr>
+        <w:t>ex-alumno</w:t>
+      </w:r>
+      <w:proofErr w:type="spellEnd"/>
+      <w:r>
+        <w:rPr>
+          <w:rFonts w:ascii="Times New Roman" w:eastAsia="Times New Roman" w:hAnsi="Times New Roman" w:cs="Times New Roman"/>
+          <w:b/>
+          <w:bCs/>
+          <w:color w:val="000000"/>
+          <w:lang w:val="es-GT"/>
+        </w:rPr>
+        <w:t>, alguna vez recomendó un profesor y si ese es el caso, en qué se basó para hacerlo?</w:t>
+      </w:r>
+    </w:p>
+    <w:p>
+      <w:pPr>
+        <w:spacing w:line="240" w:lineRule="auto"/>
+        <w:ind w:left="1420" w:firstLine="20"/>
+        <w:rPr>
+          <w:rFonts w:ascii="Times New Roman" w:eastAsia="Times New Roman" w:hAnsi="Times New Roman" w:cs="Times New Roman"/>
+          <w:sz w:val="24"/>
+          <w:szCs w:val="24"/>
+          <w:lang w:val="es-GT"/>
+        </w:rPr>
+      </w:pPr>
+      <w:r>
+        <w:rPr>
+          <w:rFonts w:ascii="Times New Roman" w:eastAsia="Times New Roman" w:hAnsi="Times New Roman" w:cs="Times New Roman"/>
+          <w:color w:val="000000"/>
+          <w:lang w:val="es-GT"/>
+        </w:rPr>
+        <w:t>Sí recomendó profesores que ahora son sus compañeros, se basaba en que le habían gustado sus clases y su metodología.</w:t>
+      </w:r>
+    </w:p>
+    <w:p>
+      <w:pPr>
+        <w:spacing w:line="240" w:lineRule="auto"/>
+        <w:rPr>
+          <w:rFonts w:ascii="Times New Roman" w:eastAsia="Times New Roman" w:hAnsi="Times New Roman" w:cs="Times New Roman"/>
+          <w:sz w:val="24"/>
+          <w:szCs w:val="24"/>
+          <w:lang w:val="es-GT"/>
+        </w:rPr>
+      </w:pPr>
+      <w:r>
+        <w:rPr>
+          <w:rFonts w:ascii="Times New Roman" w:eastAsia="Times New Roman" w:hAnsi="Times New Roman" w:cs="Times New Roman"/>
+          <w:color w:val="000000"/>
+          <w:lang w:val="es-GT"/>
+        </w:rPr>
+        <w:t> </w:t>
+      </w:r>
+    </w:p>
+    <w:p>
+      <w:pPr>
+        <w:spacing w:line="240" w:lineRule="auto"/>
+        <w:ind w:left="720" w:hanging="360"/>
+        <w:rPr>
+          <w:rFonts w:ascii="Times New Roman" w:eastAsia="Times New Roman" w:hAnsi="Times New Roman" w:cs="Times New Roman"/>
+          <w:sz w:val="24"/>
+          <w:szCs w:val="24"/>
+          <w:lang w:val="es-GT"/>
+        </w:rPr>
+      </w:pPr>
+      <w:r>
+        <w:rPr>
+          <w:rFonts w:ascii="Times New Roman" w:eastAsia="Times New Roman" w:hAnsi="Times New Roman" w:cs="Times New Roman"/>
+          <w:color w:val="000000"/>
+          <w:sz w:val="20"/>
+          <w:szCs w:val="20"/>
+          <w:lang w:val="es-GT"/>
+        </w:rPr>
+        <w:t>·</w:t>
+      </w:r>
+      <w:r>
+        <w:rPr>
+          <w:rFonts w:ascii="Times New Roman" w:eastAsia="Times New Roman" w:hAnsi="Times New Roman" w:cs="Times New Roman"/>
+          <w:color w:val="000000"/>
+          <w:sz w:val="14"/>
+          <w:szCs w:val="14"/>
+          <w:lang w:val="es-GT"/>
+        </w:rPr>
+        <w:t xml:space="preserve">         </w:t>
+      </w:r>
+      <w:r>
+        <w:rPr>
+          <w:rFonts w:ascii="Times New Roman" w:eastAsia="Times New Roman" w:hAnsi="Times New Roman" w:cs="Times New Roman"/>
+          <w:b/>
+          <w:bCs/>
+          <w:color w:val="000000"/>
+          <w:lang w:val="es-GT"/>
+        </w:rPr>
+        <w:t>¿Aproximadamente cuál es su porcentaje de alumnos que reprueban el curso perdido?</w:t>
+      </w:r>
+    </w:p>
+    <w:p>
+      <w:pPr>
+        <w:spacing w:line="240" w:lineRule="auto"/>
+        <w:ind w:left="720" w:firstLine="700"/>
+        <w:rPr>
+          <w:rFonts w:ascii="Times New Roman" w:eastAsia="Times New Roman" w:hAnsi="Times New Roman" w:cs="Times New Roman"/>
+          <w:sz w:val="24"/>
+          <w:szCs w:val="24"/>
+          <w:lang w:val="es-GT"/>
+        </w:rPr>
+      </w:pPr>
+      <w:r>
+        <w:rPr>
+          <w:rFonts w:ascii="Times New Roman" w:eastAsia="Times New Roman" w:hAnsi="Times New Roman" w:cs="Times New Roman"/>
+          <w:color w:val="000000"/>
+          <w:lang w:val="es-GT"/>
+        </w:rPr>
+        <w:t>Alrededor de un 10%</w:t>
+      </w:r>
+    </w:p>
+    <w:p>
+      <w:pPr>
+        <w:spacing w:line="240" w:lineRule="auto"/>
+        <w:rPr>
+          <w:rFonts w:ascii="Times New Roman" w:eastAsia="Times New Roman" w:hAnsi="Times New Roman" w:cs="Times New Roman"/>
+          <w:sz w:val="24"/>
+          <w:szCs w:val="24"/>
+          <w:lang w:val="es-GT"/>
+        </w:rPr>
+      </w:pPr>
+    </w:p>
+    <w:p>
+      <w:pPr>
+        <w:spacing w:line="240" w:lineRule="auto"/>
+        <w:rPr>
+          <w:rFonts w:ascii="Times New Roman" w:eastAsia="Times New Roman" w:hAnsi="Times New Roman" w:cs="Times New Roman"/>
+          <w:sz w:val="24"/>
+          <w:szCs w:val="24"/>
+          <w:lang w:val="es-GT"/>
+        </w:rPr>
+      </w:pPr>
+      <w:r>
+        <w:rPr>
+          <w:rFonts w:ascii="Times New Roman" w:eastAsia="Times New Roman" w:hAnsi="Times New Roman" w:cs="Times New Roman"/>
+          <w:b/>
+          <w:bCs/>
+          <w:color w:val="000000"/>
+          <w:lang w:val="es-GT"/>
+        </w:rPr>
+        <w:t>Entrevista 12</w:t>
+      </w:r>
+    </w:p>
+    <w:p>
+      <w:pPr>
+        <w:spacing w:line="240" w:lineRule="auto"/>
+        <w:rPr>
+          <w:rFonts w:ascii="Times New Roman" w:eastAsia="Times New Roman" w:hAnsi="Times New Roman" w:cs="Times New Roman"/>
+          <w:sz w:val="24"/>
+          <w:szCs w:val="24"/>
+          <w:lang w:val="es-GT"/>
+        </w:rPr>
+      </w:pPr>
+      <w:r>
+        <w:rPr>
+          <w:rFonts w:ascii="Times New Roman" w:eastAsia="Times New Roman" w:hAnsi="Times New Roman" w:cs="Times New Roman"/>
+          <w:b/>
+          <w:bCs/>
+          <w:color w:val="000000"/>
+          <w:lang w:val="es-GT"/>
+        </w:rPr>
+        <w:t xml:space="preserve">Fecha: </w:t>
+      </w:r>
+      <w:r>
+        <w:rPr>
+          <w:rFonts w:ascii="Times New Roman" w:eastAsia="Times New Roman" w:hAnsi="Times New Roman" w:cs="Times New Roman"/>
+          <w:color w:val="000000"/>
+          <w:lang w:val="es-GT"/>
+        </w:rPr>
+        <w:t>24/04/2023</w:t>
+      </w:r>
+    </w:p>
+    <w:p>
+      <w:pPr>
+        <w:spacing w:line="240" w:lineRule="auto"/>
+        <w:rPr>
+          <w:rFonts w:ascii="Times New Roman" w:eastAsia="Times New Roman" w:hAnsi="Times New Roman" w:cs="Times New Roman"/>
+          <w:sz w:val="24"/>
+          <w:szCs w:val="24"/>
+          <w:lang w:val="es-GT"/>
+        </w:rPr>
+      </w:pPr>
+      <w:r>
+        <w:rPr>
+          <w:rFonts w:ascii="Times New Roman" w:eastAsia="Times New Roman" w:hAnsi="Times New Roman" w:cs="Times New Roman"/>
+          <w:b/>
+          <w:bCs/>
+          <w:color w:val="000000"/>
+          <w:lang w:val="es-GT"/>
+        </w:rPr>
+        <w:t xml:space="preserve">Tipo de usuario: </w:t>
+      </w:r>
+      <w:r>
+        <w:rPr>
+          <w:rFonts w:ascii="Times New Roman" w:eastAsia="Times New Roman" w:hAnsi="Times New Roman" w:cs="Times New Roman"/>
+          <w:color w:val="000000"/>
+          <w:lang w:val="es-GT"/>
+        </w:rPr>
+        <w:t>Estudiante y Auxiliar</w:t>
+      </w:r>
+    </w:p>
+    <w:p>
+      <w:pPr>
+        <w:spacing w:line="240" w:lineRule="auto"/>
+        <w:rPr>
+          <w:rFonts w:ascii="Times New Roman" w:eastAsia="Times New Roman" w:hAnsi="Times New Roman" w:cs="Times New Roman"/>
+          <w:sz w:val="24"/>
+          <w:szCs w:val="24"/>
+          <w:lang w:val="es-GT"/>
+        </w:rPr>
+      </w:pPr>
+      <w:r>
+        <w:rPr>
+          <w:rFonts w:ascii="Times New Roman" w:eastAsia="Times New Roman" w:hAnsi="Times New Roman" w:cs="Times New Roman"/>
+          <w:b/>
+          <w:bCs/>
+          <w:color w:val="000000"/>
+          <w:lang w:val="es-GT"/>
+        </w:rPr>
+        <w:t>Perfil del usuario:</w:t>
+      </w:r>
+      <w:r>
+        <w:rPr>
+          <w:rFonts w:ascii="Times New Roman" w:eastAsia="Times New Roman" w:hAnsi="Times New Roman" w:cs="Times New Roman"/>
+          <w:color w:val="000000"/>
+          <w:lang w:val="es-GT"/>
+        </w:rPr>
+        <w:t xml:space="preserve"> Estudiante de quinto año de arqueología</w:t>
+      </w:r>
+    </w:p>
+    <w:p>
+      <w:pPr>
+        <w:spacing w:line="240" w:lineRule="auto"/>
+        <w:ind w:left="720" w:hanging="360"/>
+        <w:rPr>
+          <w:rFonts w:ascii="Times New Roman" w:eastAsia="Times New Roman" w:hAnsi="Times New Roman" w:cs="Times New Roman"/>
+          <w:sz w:val="24"/>
+          <w:szCs w:val="24"/>
+          <w:lang w:val="es-GT"/>
+        </w:rPr>
+      </w:pPr>
+      <w:r>
+        <w:rPr>
+          <w:rFonts w:ascii="Times New Roman" w:eastAsia="Times New Roman" w:hAnsi="Times New Roman" w:cs="Times New Roman"/>
+          <w:color w:val="000000"/>
+          <w:sz w:val="20"/>
+          <w:szCs w:val="20"/>
+          <w:lang w:val="es-GT"/>
+        </w:rPr>
+        <w:t>·</w:t>
+      </w:r>
+      <w:r>
+        <w:rPr>
+          <w:rFonts w:ascii="Times New Roman" w:eastAsia="Times New Roman" w:hAnsi="Times New Roman" w:cs="Times New Roman"/>
+          <w:color w:val="000000"/>
+          <w:sz w:val="14"/>
+          <w:szCs w:val="14"/>
+          <w:lang w:val="es-GT"/>
+        </w:rPr>
+        <w:t xml:space="preserve">         </w:t>
+      </w:r>
+      <w:r>
+        <w:rPr>
+          <w:rFonts w:ascii="Times New Roman" w:eastAsia="Times New Roman" w:hAnsi="Times New Roman" w:cs="Times New Roman"/>
+          <w:b/>
+          <w:bCs/>
+          <w:color w:val="000000"/>
+          <w:lang w:val="es-GT"/>
+        </w:rPr>
+        <w:t>¿Cómo se define usted como estudiante (valores y metodología de estudio)</w:t>
+      </w:r>
+    </w:p>
+    <w:p>
+      <w:pPr>
+        <w:spacing w:line="240" w:lineRule="auto"/>
+        <w:ind w:left="1440"/>
+        <w:rPr>
+          <w:rFonts w:ascii="Times New Roman" w:eastAsia="Times New Roman" w:hAnsi="Times New Roman" w:cs="Times New Roman"/>
+          <w:sz w:val="24"/>
+          <w:szCs w:val="24"/>
+          <w:lang w:val="es-GT"/>
+        </w:rPr>
+      </w:pPr>
+      <w:r>
+        <w:rPr>
+          <w:rFonts w:ascii="Times New Roman" w:eastAsia="Times New Roman" w:hAnsi="Times New Roman" w:cs="Times New Roman"/>
+          <w:color w:val="000000"/>
+          <w:lang w:val="es-GT"/>
+        </w:rPr>
+        <w:t>Estudiante de arqueología, quinto año. Es una persona autodidacta y visual, en cuanto a valores la define constancia.</w:t>
+      </w:r>
+    </w:p>
+    <w:p>
+      <w:pPr>
+        <w:spacing w:line="240" w:lineRule="auto"/>
+        <w:ind w:left="720"/>
+        <w:rPr>
+          <w:rFonts w:ascii="Times New Roman" w:eastAsia="Times New Roman" w:hAnsi="Times New Roman" w:cs="Times New Roman"/>
+          <w:sz w:val="24"/>
+          <w:szCs w:val="24"/>
+          <w:lang w:val="es-GT"/>
+        </w:rPr>
+      </w:pPr>
+      <w:r>
+        <w:rPr>
+          <w:rFonts w:ascii="Times New Roman" w:eastAsia="Times New Roman" w:hAnsi="Times New Roman" w:cs="Times New Roman"/>
+          <w:color w:val="000000"/>
+          <w:lang w:val="es-GT"/>
+        </w:rPr>
+        <w:t> </w:t>
+      </w:r>
+    </w:p>
+    <w:p>
+      <w:pPr>
+        <w:spacing w:line="240" w:lineRule="auto"/>
+        <w:ind w:left="720" w:hanging="360"/>
+        <w:rPr>
+          <w:rFonts w:ascii="Times New Roman" w:eastAsia="Times New Roman" w:hAnsi="Times New Roman" w:cs="Times New Roman"/>
+          <w:sz w:val="24"/>
+          <w:szCs w:val="24"/>
+          <w:lang w:val="es-GT"/>
+        </w:rPr>
+      </w:pPr>
+      <w:r>
+        <w:rPr>
+          <w:rFonts w:ascii="Times New Roman" w:eastAsia="Times New Roman" w:hAnsi="Times New Roman" w:cs="Times New Roman"/>
+          <w:color w:val="000000"/>
+          <w:sz w:val="20"/>
+          <w:szCs w:val="20"/>
+          <w:lang w:val="es-GT"/>
+        </w:rPr>
+        <w:t>·</w:t>
+      </w:r>
+      <w:r>
+        <w:rPr>
+          <w:rFonts w:ascii="Times New Roman" w:eastAsia="Times New Roman" w:hAnsi="Times New Roman" w:cs="Times New Roman"/>
+          <w:color w:val="000000"/>
+          <w:sz w:val="14"/>
+          <w:szCs w:val="14"/>
+          <w:lang w:val="es-GT"/>
+        </w:rPr>
+        <w:t xml:space="preserve">         </w:t>
+      </w:r>
+      <w:r>
+        <w:rPr>
+          <w:rFonts w:ascii="Times New Roman" w:eastAsia="Times New Roman" w:hAnsi="Times New Roman" w:cs="Times New Roman"/>
+          <w:b/>
+          <w:bCs/>
+          <w:color w:val="000000"/>
+          <w:lang w:val="es-GT"/>
+        </w:rPr>
+        <w:t>¿Cuáles son las características que buscas en un profesor a la hora de seleccionarlo en un curso?</w:t>
+      </w:r>
+    </w:p>
+    <w:p>
+      <w:pPr>
+        <w:spacing w:line="240" w:lineRule="auto"/>
+        <w:ind w:left="1440"/>
+        <w:rPr>
+          <w:rFonts w:ascii="Times New Roman" w:eastAsia="Times New Roman" w:hAnsi="Times New Roman" w:cs="Times New Roman"/>
+          <w:sz w:val="24"/>
+          <w:szCs w:val="24"/>
+          <w:lang w:val="es-GT"/>
+        </w:rPr>
+      </w:pPr>
+      <w:r>
+        <w:rPr>
+          <w:rFonts w:ascii="Times New Roman" w:eastAsia="Times New Roman" w:hAnsi="Times New Roman" w:cs="Times New Roman"/>
+          <w:color w:val="000000"/>
+          <w:lang w:val="es-GT"/>
+        </w:rPr>
+        <w:t xml:space="preserve">Que tenga mente abierta para distintas opiniones, que motive a sus alumnos a que busquen aprender más allá del contenido que </w:t>
+      </w:r>
+      <w:proofErr w:type="spellStart"/>
+      <w:r>
+        <w:rPr>
+          <w:rFonts w:ascii="Times New Roman" w:eastAsia="Times New Roman" w:hAnsi="Times New Roman" w:cs="Times New Roman"/>
+          <w:color w:val="000000"/>
+          <w:lang w:val="es-GT"/>
+        </w:rPr>
+        <w:t>esta</w:t>
+      </w:r>
+      <w:proofErr w:type="spellEnd"/>
+      <w:r>
+        <w:rPr>
+          <w:rFonts w:ascii="Times New Roman" w:eastAsia="Times New Roman" w:hAnsi="Times New Roman" w:cs="Times New Roman"/>
+          <w:color w:val="000000"/>
+          <w:lang w:val="es-GT"/>
+        </w:rPr>
+        <w:t xml:space="preserve"> dando y que involucre a sus alumnos.</w:t>
+      </w:r>
+    </w:p>
+    <w:p>
+      <w:pPr>
+        <w:spacing w:line="240" w:lineRule="auto"/>
+        <w:ind w:left="720"/>
+        <w:rPr>
+          <w:rFonts w:ascii="Times New Roman" w:eastAsia="Times New Roman" w:hAnsi="Times New Roman" w:cs="Times New Roman"/>
+          <w:sz w:val="24"/>
+          <w:szCs w:val="24"/>
+          <w:lang w:val="es-GT"/>
+        </w:rPr>
+      </w:pPr>
+      <w:r>
+        <w:rPr>
+          <w:rFonts w:ascii="Times New Roman" w:eastAsia="Times New Roman" w:hAnsi="Times New Roman" w:cs="Times New Roman"/>
+          <w:color w:val="000000"/>
+          <w:lang w:val="es-GT"/>
+        </w:rPr>
+        <w:t> </w:t>
+      </w:r>
+    </w:p>
+    <w:p>
+      <w:pPr>
+        <w:spacing w:line="240" w:lineRule="auto"/>
+        <w:ind w:left="720" w:hanging="360"/>
+        <w:rPr>
+          <w:rFonts w:ascii="Times New Roman" w:eastAsia="Times New Roman" w:hAnsi="Times New Roman" w:cs="Times New Roman"/>
+          <w:sz w:val="24"/>
+          <w:szCs w:val="24"/>
+          <w:lang w:val="es-GT"/>
+        </w:rPr>
+      </w:pPr>
+      <w:r>
+        <w:rPr>
+          <w:rFonts w:ascii="Times New Roman" w:eastAsia="Times New Roman" w:hAnsi="Times New Roman" w:cs="Times New Roman"/>
+          <w:color w:val="000000"/>
+          <w:sz w:val="20"/>
+          <w:szCs w:val="20"/>
+          <w:lang w:val="es-GT"/>
+        </w:rPr>
+        <w:t>·</w:t>
+      </w:r>
+      <w:r>
+        <w:rPr>
+          <w:rFonts w:ascii="Times New Roman" w:eastAsia="Times New Roman" w:hAnsi="Times New Roman" w:cs="Times New Roman"/>
+          <w:color w:val="000000"/>
+          <w:sz w:val="14"/>
+          <w:szCs w:val="14"/>
+          <w:lang w:val="es-GT"/>
+        </w:rPr>
+        <w:t xml:space="preserve">         </w:t>
+      </w:r>
+      <w:r>
+        <w:rPr>
+          <w:rFonts w:ascii="Times New Roman" w:eastAsia="Times New Roman" w:hAnsi="Times New Roman" w:cs="Times New Roman"/>
+          <w:b/>
+          <w:bCs/>
+          <w:color w:val="000000"/>
+          <w:lang w:val="es-GT"/>
+        </w:rPr>
+        <w:t>¿Al momento de asignarse, lo hace por motivos de horario o por maestro?</w:t>
+      </w:r>
+    </w:p>
+    <w:p>
+      <w:pPr>
+        <w:spacing w:line="240" w:lineRule="auto"/>
+        <w:ind w:left="1440"/>
+        <w:rPr>
+          <w:rFonts w:ascii="Times New Roman" w:eastAsia="Times New Roman" w:hAnsi="Times New Roman" w:cs="Times New Roman"/>
+          <w:sz w:val="24"/>
+          <w:szCs w:val="24"/>
+          <w:lang w:val="es-GT"/>
+        </w:rPr>
+      </w:pPr>
+      <w:r>
+        <w:rPr>
+          <w:rFonts w:ascii="Times New Roman" w:eastAsia="Times New Roman" w:hAnsi="Times New Roman" w:cs="Times New Roman"/>
+          <w:color w:val="000000"/>
+          <w:lang w:val="es-GT"/>
+        </w:rPr>
+        <w:t>Busca por horario ya que la mayoría del tiempo no conoce a los profesores.</w:t>
+      </w:r>
+    </w:p>
+    <w:p>
+      <w:pPr>
+        <w:spacing w:line="240" w:lineRule="auto"/>
+        <w:ind w:left="720"/>
+        <w:rPr>
+          <w:rFonts w:ascii="Times New Roman" w:eastAsia="Times New Roman" w:hAnsi="Times New Roman" w:cs="Times New Roman"/>
+          <w:sz w:val="24"/>
+          <w:szCs w:val="24"/>
+          <w:lang w:val="es-GT"/>
+        </w:rPr>
+      </w:pPr>
+      <w:r>
+        <w:rPr>
+          <w:rFonts w:ascii="Times New Roman" w:eastAsia="Times New Roman" w:hAnsi="Times New Roman" w:cs="Times New Roman"/>
+          <w:color w:val="000000"/>
+          <w:lang w:val="es-GT"/>
+        </w:rPr>
+        <w:t> </w:t>
+      </w:r>
+    </w:p>
+    <w:p>
+      <w:pPr>
+        <w:spacing w:line="240" w:lineRule="auto"/>
+        <w:ind w:left="720" w:hanging="360"/>
+        <w:rPr>
+          <w:rFonts w:ascii="Times New Roman" w:eastAsia="Times New Roman" w:hAnsi="Times New Roman" w:cs="Times New Roman"/>
+          <w:sz w:val="24"/>
+          <w:szCs w:val="24"/>
+          <w:lang w:val="es-GT"/>
+        </w:rPr>
+      </w:pPr>
+      <w:r>
+        <w:rPr>
+          <w:rFonts w:ascii="Times New Roman" w:eastAsia="Times New Roman" w:hAnsi="Times New Roman" w:cs="Times New Roman"/>
+          <w:color w:val="000000"/>
+          <w:sz w:val="20"/>
+          <w:szCs w:val="20"/>
+          <w:lang w:val="es-GT"/>
+        </w:rPr>
+        <w:t>·</w:t>
+      </w:r>
+      <w:r>
+        <w:rPr>
+          <w:rFonts w:ascii="Times New Roman" w:eastAsia="Times New Roman" w:hAnsi="Times New Roman" w:cs="Times New Roman"/>
+          <w:color w:val="000000"/>
+          <w:sz w:val="14"/>
+          <w:szCs w:val="14"/>
+          <w:lang w:val="es-GT"/>
+        </w:rPr>
+        <w:t xml:space="preserve">         </w:t>
+      </w:r>
+      <w:r>
+        <w:rPr>
+          <w:rFonts w:ascii="Times New Roman" w:eastAsia="Times New Roman" w:hAnsi="Times New Roman" w:cs="Times New Roman"/>
+          <w:b/>
+          <w:bCs/>
+          <w:color w:val="000000"/>
+          <w:lang w:val="es-GT"/>
+        </w:rPr>
+        <w:t>¿A qué tipo de personas les pide recomendaciones?</w:t>
+      </w:r>
+    </w:p>
+    <w:p>
+      <w:pPr>
+        <w:spacing w:line="240" w:lineRule="auto"/>
+        <w:ind w:left="1440"/>
+        <w:rPr>
+          <w:rFonts w:ascii="Times New Roman" w:eastAsia="Times New Roman" w:hAnsi="Times New Roman" w:cs="Times New Roman"/>
+          <w:sz w:val="24"/>
+          <w:szCs w:val="24"/>
+          <w:lang w:val="es-GT"/>
+        </w:rPr>
+      </w:pPr>
+      <w:r>
+        <w:rPr>
+          <w:rFonts w:ascii="Times New Roman" w:eastAsia="Times New Roman" w:hAnsi="Times New Roman" w:cs="Times New Roman"/>
+          <w:color w:val="000000"/>
+          <w:lang w:val="es-GT"/>
+        </w:rPr>
+        <w:t>A amigos que ya hayan cursado la clase.</w:t>
+      </w:r>
+    </w:p>
+    <w:p>
+      <w:pPr>
+        <w:spacing w:line="240" w:lineRule="auto"/>
+        <w:ind w:left="720" w:hanging="360"/>
+        <w:rPr>
+          <w:rFonts w:ascii="Times New Roman" w:eastAsia="Times New Roman" w:hAnsi="Times New Roman" w:cs="Times New Roman"/>
+          <w:sz w:val="24"/>
+          <w:szCs w:val="24"/>
+          <w:lang w:val="es-GT"/>
+        </w:rPr>
+      </w:pPr>
+      <w:r>
+        <w:rPr>
+          <w:rFonts w:ascii="Times New Roman" w:eastAsia="Times New Roman" w:hAnsi="Times New Roman" w:cs="Times New Roman"/>
+          <w:color w:val="000000"/>
+          <w:sz w:val="20"/>
+          <w:szCs w:val="20"/>
+          <w:lang w:val="es-GT"/>
+        </w:rPr>
+        <w:t>·</w:t>
+      </w:r>
+      <w:r>
+        <w:rPr>
+          <w:rFonts w:ascii="Times New Roman" w:eastAsia="Times New Roman" w:hAnsi="Times New Roman" w:cs="Times New Roman"/>
+          <w:color w:val="000000"/>
+          <w:sz w:val="14"/>
+          <w:szCs w:val="14"/>
+          <w:lang w:val="es-GT"/>
+        </w:rPr>
+        <w:t xml:space="preserve">         </w:t>
+      </w:r>
+      <w:r>
+        <w:rPr>
+          <w:rFonts w:ascii="Times New Roman" w:eastAsia="Times New Roman" w:hAnsi="Times New Roman" w:cs="Times New Roman"/>
+          <w:b/>
+          <w:bCs/>
+          <w:color w:val="000000"/>
+          <w:lang w:val="es-GT"/>
+        </w:rPr>
+        <w:t>¿Cuáles son las malas experiencias que ha tenido en algún curso?</w:t>
+      </w:r>
+    </w:p>
+    <w:p>
+      <w:pPr>
+        <w:spacing w:line="240" w:lineRule="auto"/>
+        <w:ind w:left="1440"/>
+        <w:rPr>
+          <w:rFonts w:ascii="Times New Roman" w:eastAsia="Times New Roman" w:hAnsi="Times New Roman" w:cs="Times New Roman"/>
+          <w:sz w:val="24"/>
+          <w:szCs w:val="24"/>
+          <w:lang w:val="es-GT"/>
+        </w:rPr>
+      </w:pPr>
+      <w:r>
+        <w:rPr>
+          <w:rFonts w:ascii="Times New Roman" w:eastAsia="Times New Roman" w:hAnsi="Times New Roman" w:cs="Times New Roman"/>
+          <w:color w:val="000000"/>
+          <w:lang w:val="es-GT"/>
+        </w:rPr>
+        <w:t>Ciudadanía global con Ana Vides, donde emitió su opinión de una forma respetuosa y la catedrática dijo que sus comentarios eran violentos.</w:t>
+      </w:r>
+    </w:p>
+    <w:p>
+      <w:pPr>
+        <w:spacing w:line="240" w:lineRule="auto"/>
+        <w:ind w:left="720"/>
+        <w:rPr>
+          <w:rFonts w:ascii="Times New Roman" w:eastAsia="Times New Roman" w:hAnsi="Times New Roman" w:cs="Times New Roman"/>
+          <w:sz w:val="24"/>
+          <w:szCs w:val="24"/>
+          <w:lang w:val="es-GT"/>
+        </w:rPr>
+      </w:pPr>
+      <w:r>
+        <w:rPr>
+          <w:rFonts w:ascii="Times New Roman" w:eastAsia="Times New Roman" w:hAnsi="Times New Roman" w:cs="Times New Roman"/>
+          <w:color w:val="000000"/>
+          <w:lang w:val="es-GT"/>
+        </w:rPr>
+        <w:t> </w:t>
+      </w:r>
+    </w:p>
+    <w:p>
+      <w:pPr>
+        <w:spacing w:line="240" w:lineRule="auto"/>
+        <w:ind w:left="720" w:hanging="360"/>
+        <w:rPr>
+          <w:rFonts w:ascii="Times New Roman" w:eastAsia="Times New Roman" w:hAnsi="Times New Roman" w:cs="Times New Roman"/>
+          <w:sz w:val="24"/>
+          <w:szCs w:val="24"/>
+          <w:lang w:val="es-GT"/>
+        </w:rPr>
+      </w:pPr>
+      <w:r>
+        <w:rPr>
+          <w:rFonts w:ascii="Times New Roman" w:eastAsia="Times New Roman" w:hAnsi="Times New Roman" w:cs="Times New Roman"/>
+          <w:color w:val="000000"/>
+          <w:sz w:val="20"/>
+          <w:szCs w:val="20"/>
+          <w:lang w:val="es-GT"/>
+        </w:rPr>
+        <w:t>·</w:t>
+      </w:r>
+      <w:r>
+        <w:rPr>
+          <w:rFonts w:ascii="Times New Roman" w:eastAsia="Times New Roman" w:hAnsi="Times New Roman" w:cs="Times New Roman"/>
+          <w:color w:val="000000"/>
+          <w:sz w:val="14"/>
+          <w:szCs w:val="14"/>
+          <w:lang w:val="es-GT"/>
+        </w:rPr>
+        <w:t xml:space="preserve">         </w:t>
+      </w:r>
+      <w:r>
+        <w:rPr>
+          <w:rFonts w:ascii="Times New Roman" w:eastAsia="Times New Roman" w:hAnsi="Times New Roman" w:cs="Times New Roman"/>
+          <w:b/>
+          <w:bCs/>
+          <w:color w:val="000000"/>
+          <w:lang w:val="es-GT"/>
+        </w:rPr>
+        <w:t>¿Considera que en algún curso hay una gran diferencia de aprendizaje y tareas entre secciones debido a algún catedrático?</w:t>
+      </w:r>
+    </w:p>
+    <w:p>
+      <w:pPr>
+        <w:spacing w:line="240" w:lineRule="auto"/>
+        <w:ind w:left="1440"/>
+        <w:rPr>
+          <w:rFonts w:ascii="Times New Roman" w:eastAsia="Times New Roman" w:hAnsi="Times New Roman" w:cs="Times New Roman"/>
+          <w:sz w:val="24"/>
+          <w:szCs w:val="24"/>
+          <w:lang w:val="es-GT"/>
+        </w:rPr>
+      </w:pPr>
+      <w:r>
+        <w:rPr>
+          <w:rFonts w:ascii="Times New Roman" w:eastAsia="Times New Roman" w:hAnsi="Times New Roman" w:cs="Times New Roman"/>
+          <w:color w:val="000000"/>
+          <w:lang w:val="es-GT"/>
+        </w:rPr>
+        <w:t>Si, en los selectivos ya que depende de la preparación del catedrático y las actividades.</w:t>
+      </w:r>
+    </w:p>
+    <w:p>
+      <w:pPr>
+        <w:spacing w:line="240" w:lineRule="auto"/>
+        <w:ind w:left="720"/>
+        <w:rPr>
+          <w:rFonts w:ascii="Times New Roman" w:eastAsia="Times New Roman" w:hAnsi="Times New Roman" w:cs="Times New Roman"/>
+          <w:sz w:val="24"/>
+          <w:szCs w:val="24"/>
+          <w:lang w:val="es-GT"/>
+        </w:rPr>
+      </w:pPr>
+      <w:r>
+        <w:rPr>
+          <w:rFonts w:ascii="Times New Roman" w:eastAsia="Times New Roman" w:hAnsi="Times New Roman" w:cs="Times New Roman"/>
+          <w:color w:val="000000"/>
+          <w:lang w:val="es-GT"/>
+        </w:rPr>
+        <w:t> </w:t>
+      </w:r>
+    </w:p>
+    <w:p>
+      <w:pPr>
+        <w:spacing w:line="240" w:lineRule="auto"/>
+        <w:ind w:left="720"/>
+        <w:rPr>
+          <w:rFonts w:ascii="Times New Roman" w:eastAsia="Times New Roman" w:hAnsi="Times New Roman" w:cs="Times New Roman"/>
+          <w:sz w:val="24"/>
+          <w:szCs w:val="24"/>
+          <w:lang w:val="es-GT"/>
+        </w:rPr>
+      </w:pPr>
+      <w:r>
+        <w:rPr>
+          <w:rFonts w:ascii="Times New Roman" w:eastAsia="Times New Roman" w:hAnsi="Times New Roman" w:cs="Times New Roman"/>
+          <w:b/>
+          <w:bCs/>
+          <w:color w:val="000000"/>
+          <w:lang w:val="es-GT"/>
+        </w:rPr>
+        <w:t>Preguntas para auxiliares</w:t>
+      </w:r>
+    </w:p>
+    <w:p>
+      <w:pPr>
+        <w:spacing w:line="240" w:lineRule="auto"/>
+        <w:ind w:left="720" w:hanging="360"/>
+        <w:rPr>
+          <w:rFonts w:ascii="Times New Roman" w:eastAsia="Times New Roman" w:hAnsi="Times New Roman" w:cs="Times New Roman"/>
+          <w:sz w:val="24"/>
+          <w:szCs w:val="24"/>
+          <w:lang w:val="es-GT"/>
+        </w:rPr>
+      </w:pPr>
+      <w:r>
+        <w:rPr>
+          <w:rFonts w:ascii="Times New Roman" w:eastAsia="Times New Roman" w:hAnsi="Times New Roman" w:cs="Times New Roman"/>
+          <w:color w:val="000000"/>
+          <w:sz w:val="20"/>
+          <w:szCs w:val="20"/>
+          <w:lang w:val="es-GT"/>
+        </w:rPr>
+        <w:t>·</w:t>
+      </w:r>
+      <w:r>
+        <w:rPr>
+          <w:rFonts w:ascii="Times New Roman" w:eastAsia="Times New Roman" w:hAnsi="Times New Roman" w:cs="Times New Roman"/>
+          <w:color w:val="000000"/>
+          <w:sz w:val="14"/>
+          <w:szCs w:val="14"/>
+          <w:lang w:val="es-GT"/>
+        </w:rPr>
+        <w:t xml:space="preserve">         </w:t>
+      </w:r>
+      <w:r>
+        <w:rPr>
+          <w:rFonts w:ascii="Times New Roman" w:eastAsia="Times New Roman" w:hAnsi="Times New Roman" w:cs="Times New Roman"/>
+          <w:b/>
+          <w:bCs/>
+          <w:color w:val="000000"/>
+          <w:lang w:val="es-GT"/>
+        </w:rPr>
+        <w:t xml:space="preserve">¿Ha tenido problemas siendo auxiliar de algún profesor? Sí </w:t>
+      </w:r>
+      <w:proofErr w:type="spellStart"/>
+      <w:r>
+        <w:rPr>
+          <w:rFonts w:ascii="Times New Roman" w:eastAsia="Times New Roman" w:hAnsi="Times New Roman" w:cs="Times New Roman"/>
+          <w:b/>
+          <w:bCs/>
+          <w:color w:val="000000"/>
+          <w:lang w:val="es-GT"/>
+        </w:rPr>
+        <w:t>sí</w:t>
+      </w:r>
+      <w:proofErr w:type="spellEnd"/>
+      <w:r>
+        <w:rPr>
+          <w:rFonts w:ascii="Times New Roman" w:eastAsia="Times New Roman" w:hAnsi="Times New Roman" w:cs="Times New Roman"/>
+          <w:b/>
+          <w:bCs/>
+          <w:color w:val="000000"/>
+          <w:lang w:val="es-GT"/>
+        </w:rPr>
+        <w:t>, ¿por qué?</w:t>
+      </w:r>
+    </w:p>
+    <w:p>
+      <w:pPr>
+        <w:spacing w:line="240" w:lineRule="auto"/>
+        <w:ind w:left="1440"/>
+        <w:rPr>
+          <w:rFonts w:ascii="Times New Roman" w:eastAsia="Times New Roman" w:hAnsi="Times New Roman" w:cs="Times New Roman"/>
+          <w:sz w:val="24"/>
+          <w:szCs w:val="24"/>
+          <w:lang w:val="es-GT"/>
+        </w:rPr>
+      </w:pPr>
+      <w:r>
+        <w:rPr>
+          <w:rFonts w:ascii="Times New Roman" w:eastAsia="Times New Roman" w:hAnsi="Times New Roman" w:cs="Times New Roman"/>
+          <w:color w:val="000000"/>
+          <w:lang w:val="es-GT"/>
+        </w:rPr>
+        <w:t>No, no ha tenido problema.</w:t>
+      </w:r>
+    </w:p>
+    <w:p>
+      <w:pPr>
+        <w:spacing w:line="240" w:lineRule="auto"/>
+        <w:ind w:left="720"/>
+        <w:rPr>
+          <w:rFonts w:ascii="Times New Roman" w:eastAsia="Times New Roman" w:hAnsi="Times New Roman" w:cs="Times New Roman"/>
+          <w:sz w:val="24"/>
+          <w:szCs w:val="24"/>
+          <w:lang w:val="es-GT"/>
+        </w:rPr>
+      </w:pPr>
+      <w:r>
+        <w:rPr>
+          <w:rFonts w:ascii="Times New Roman" w:eastAsia="Times New Roman" w:hAnsi="Times New Roman" w:cs="Times New Roman"/>
+          <w:color w:val="000000"/>
+          <w:lang w:val="es-GT"/>
+        </w:rPr>
+        <w:t> </w:t>
+      </w:r>
+    </w:p>
+    <w:p>
+      <w:pPr>
+        <w:spacing w:line="240" w:lineRule="auto"/>
+        <w:ind w:left="720" w:hanging="360"/>
+        <w:rPr>
+          <w:rFonts w:ascii="Times New Roman" w:eastAsia="Times New Roman" w:hAnsi="Times New Roman" w:cs="Times New Roman"/>
+          <w:sz w:val="24"/>
+          <w:szCs w:val="24"/>
+          <w:lang w:val="es-GT"/>
+        </w:rPr>
+      </w:pPr>
+      <w:r>
+        <w:rPr>
+          <w:rFonts w:ascii="Times New Roman" w:eastAsia="Times New Roman" w:hAnsi="Times New Roman" w:cs="Times New Roman"/>
+          <w:color w:val="000000"/>
+          <w:sz w:val="20"/>
+          <w:szCs w:val="20"/>
+          <w:lang w:val="es-GT"/>
+        </w:rPr>
+        <w:t>·</w:t>
+      </w:r>
+      <w:r>
+        <w:rPr>
+          <w:rFonts w:ascii="Times New Roman" w:eastAsia="Times New Roman" w:hAnsi="Times New Roman" w:cs="Times New Roman"/>
+          <w:color w:val="000000"/>
+          <w:sz w:val="14"/>
+          <w:szCs w:val="14"/>
+          <w:lang w:val="es-GT"/>
+        </w:rPr>
+        <w:t xml:space="preserve">         </w:t>
+      </w:r>
+      <w:r>
+        <w:rPr>
+          <w:rFonts w:ascii="Times New Roman" w:eastAsia="Times New Roman" w:hAnsi="Times New Roman" w:cs="Times New Roman"/>
+          <w:b/>
+          <w:bCs/>
+          <w:color w:val="000000"/>
+          <w:lang w:val="es-GT"/>
+        </w:rPr>
+        <w:t>¿Tiene alguna preferencia con algunos profesores? ¿Por qué?</w:t>
+      </w:r>
+    </w:p>
+    <w:p>
+      <w:pPr>
+        <w:spacing w:line="240" w:lineRule="auto"/>
+        <w:ind w:left="1440"/>
+        <w:rPr>
+          <w:rFonts w:ascii="Times New Roman" w:eastAsia="Times New Roman" w:hAnsi="Times New Roman" w:cs="Times New Roman"/>
+          <w:sz w:val="24"/>
+          <w:szCs w:val="24"/>
+          <w:lang w:val="es-GT"/>
+        </w:rPr>
+      </w:pPr>
+      <w:r>
+        <w:rPr>
+          <w:rFonts w:ascii="Times New Roman" w:eastAsia="Times New Roman" w:hAnsi="Times New Roman" w:cs="Times New Roman"/>
+          <w:color w:val="000000"/>
+          <w:lang w:val="es-GT"/>
+        </w:rPr>
+        <w:lastRenderedPageBreak/>
+        <w:t xml:space="preserve">Si, en específico quienes te motivan a poder hablar y dar tu opinión libremente a pesar de que existan diferencias. </w:t>
       </w:r>
     </w:p>
     <w:p>

</xml_diff>